<commit_message>
Change word file and added new .docx file
</commit_message>
<xml_diff>
--- a/ТЗ_Железко_ИС3.docx
+++ b/ТЗ_Железко_ИС3.docx
@@ -859,7 +859,25 @@
           <w:sz w:val="28"/>
           <w:szCs w:val="28"/>
         </w:rPr>
-        <w:t>Из-за большого потока новых вакансий компании потребовалось адоптироваться под современные запросы к</w:t>
+        <w:t>Из-за большого потока новых вакансий компании потребовалось ад</w:t>
+      </w:r>
+      <w:r>
+        <w:rPr>
+          <w:rFonts w:ascii="Times New Roman" w:hAnsi="Times New Roman" w:cs="Times New Roman"/>
+          <w:color w:val="000000" w:themeColor="text1"/>
+          <w:sz w:val="28"/>
+          <w:szCs w:val="28"/>
+        </w:rPr>
+        <w:t>а</w:t>
+      </w:r>
+      <w:r>
+        <w:rPr>
+          <w:rFonts w:ascii="Times New Roman" w:hAnsi="Times New Roman" w:cs="Times New Roman"/>
+          <w:color w:val="000000" w:themeColor="text1"/>
+          <w:sz w:val="28"/>
+          <w:szCs w:val="28"/>
+        </w:rPr>
+        <w:t>птироваться под современные запросы к</w:t>
       </w:r>
       <w:r>
         <w:rPr>
@@ -1210,33 +1228,6 @@
           <w:sz w:val="28"/>
           <w:szCs w:val="28"/>
         </w:rPr>
-        <w:t>Поддерживать тесное взаимодействие между различными отделами компании, отвечающими за разные профессиональные направления, для обработки большого количества вакансий.</w:t>
-      </w:r>
-    </w:p>
-    <w:p>
-      <w:pPr>
-        <w:pStyle w:val="a4"/>
-        <w:numPr>
-          <w:ilvl w:val="0"/>
-          <w:numId w:val="4"/>
-        </w:numPr>
-        <w:spacing w:after="0" w:line="360" w:lineRule="auto"/>
-        <w:ind w:left="0" w:firstLine="709"/>
-        <w:jc w:val="both"/>
-        <w:rPr>
-          <w:rFonts w:ascii="Times New Roman" w:hAnsi="Times New Roman" w:cs="Times New Roman"/>
-          <w:color w:val="000000" w:themeColor="text1"/>
-          <w:sz w:val="28"/>
-          <w:szCs w:val="28"/>
-        </w:rPr>
-      </w:pPr>
-      <w:r>
-        <w:rPr>
-          <w:rFonts w:ascii="Times New Roman" w:hAnsi="Times New Roman" w:cs="Times New Roman"/>
-          <w:color w:val="000000" w:themeColor="text1"/>
-          <w:sz w:val="28"/>
-          <w:szCs w:val="28"/>
-        </w:rPr>
         <w:t xml:space="preserve">Адаптировать работу компании к современным требованиям клиентов и тенденциям в </w:t>
       </w:r>
       <w:r>
@@ -1334,7 +1325,25 @@
           <w:sz w:val="28"/>
           <w:szCs w:val="28"/>
         </w:rPr>
-        <w:t>Основываясь на целях автоматизации производства и процессов, описанных в предоставленных источниках, автоматизируемые процессы будущей информационной системы для кадрового агентства могут быть описаны следующим образом:</w:t>
+        <w:t xml:space="preserve">Основываясь на целях автоматизации производства и процессов, описанных </w:t>
+      </w:r>
+      <w:r>
+        <w:rPr>
+          <w:rFonts w:ascii="Times New Roman" w:hAnsi="Times New Roman" w:cs="Times New Roman"/>
+          <w:color w:val="000000" w:themeColor="text1"/>
+          <w:sz w:val="28"/>
+          <w:szCs w:val="28"/>
+        </w:rPr>
+        <w:t>ранее</w:t>
+      </w:r>
+      <w:r>
+        <w:rPr>
+          <w:rFonts w:ascii="Times New Roman" w:hAnsi="Times New Roman" w:cs="Times New Roman"/>
+          <w:color w:val="000000" w:themeColor="text1"/>
+          <w:sz w:val="28"/>
+          <w:szCs w:val="28"/>
+        </w:rPr>
+        <w:t>, автоматизируемые процессы будущей информационной системы для кадрового агентства могут быть описаны следующим образом:</w:t>
       </w:r>
     </w:p>
     <w:p>
@@ -1378,7 +1387,16 @@
           <w:sz w:val="28"/>
           <w:szCs w:val="28"/>
         </w:rPr>
-        <w:t>Работодатель подает данные о свободной вакансии в систему, включая информацию о должностных обязанностях, количестве необходимых сотрудников, сроках найма и размере заработной платы.</w:t>
+        <w:t>Рекрутер</w:t>
+      </w:r>
+      <w:r>
+        <w:rPr>
+          <w:rFonts w:ascii="Times New Roman" w:hAnsi="Times New Roman" w:cs="Times New Roman"/>
+          <w:color w:val="000000" w:themeColor="text1"/>
+          <w:sz w:val="28"/>
+          <w:szCs w:val="28"/>
+        </w:rPr>
+        <w:t xml:space="preserve"> подает данные о свободной вакансии в систему, включая информацию о должностных обязанностях, количестве необходимых сотрудников, сроках найма и размере заработной платы.</w:t>
       </w:r>
     </w:p>
     <w:p>
@@ -1609,7 +1627,43 @@
           <w:sz w:val="28"/>
           <w:szCs w:val="28"/>
         </w:rPr>
-        <w:t>Рекрутеры могут использовать ИС для составления обоснования почему компании стоит нанять конкретного кандидата и обсуждения предложений о работе.</w:t>
+        <w:t xml:space="preserve">Рекрутеры </w:t>
+      </w:r>
+      <w:r>
+        <w:rPr>
+          <w:rFonts w:ascii="Times New Roman" w:hAnsi="Times New Roman" w:cs="Times New Roman"/>
+          <w:color w:val="000000" w:themeColor="text1"/>
+          <w:sz w:val="28"/>
+          <w:szCs w:val="28"/>
+        </w:rPr>
+        <w:t xml:space="preserve">благодаря полученным данным из </w:t>
+      </w:r>
+      <w:r>
+        <w:rPr>
+          <w:rFonts w:ascii="Times New Roman" w:hAnsi="Times New Roman" w:cs="Times New Roman"/>
+          <w:color w:val="000000" w:themeColor="text1"/>
+          <w:sz w:val="28"/>
+          <w:szCs w:val="28"/>
+        </w:rPr>
+        <w:t xml:space="preserve">ИС </w:t>
+      </w:r>
+      <w:r>
+        <w:rPr>
+          <w:rFonts w:ascii="Times New Roman" w:hAnsi="Times New Roman" w:cs="Times New Roman"/>
+          <w:color w:val="000000" w:themeColor="text1"/>
+          <w:sz w:val="28"/>
+          <w:szCs w:val="28"/>
+        </w:rPr>
+        <w:t xml:space="preserve">могут составить </w:t>
+      </w:r>
+      <w:r>
+        <w:rPr>
+          <w:rFonts w:ascii="Times New Roman" w:hAnsi="Times New Roman" w:cs="Times New Roman"/>
+          <w:color w:val="000000" w:themeColor="text1"/>
+          <w:sz w:val="28"/>
+          <w:szCs w:val="28"/>
+        </w:rPr>
+        <w:t>обоснования почему компании стоит нанять конкретного кандидата и обсуждения предложений о работе.</w:t>
       </w:r>
     </w:p>
     <w:p>
@@ -1761,7 +1815,43 @@
           <w:sz w:val="28"/>
           <w:szCs w:val="28"/>
         </w:rPr>
-        <w:t>Сервер в информационной системе кадрового агентства должен эффективно управлять данными, обеспечивая быстрый доступ к информации о кандидатах и вакансиях только для авторизованных рекрутеров. Логика работы сервера включает в себя обработку запросов, проверку прав доступа, выполнение бизнес-логики системы, а также обновление и синхронизацию данных между клиентскими приложениями и базой данных. Важно, чтобы сервер был надежным, масштабируемым и обеспечивал высокую производительность, чтобы обеспечить эффективную работу рекрутеров и оптимизировать процессы подбора персонала.</w:t>
+        <w:t>Сервер в информационной системе кадрового агентства должен эффективно управлять данными, обеспечивая быстрый доступ к информации о кандидатах и вакансиях только для авторизованных рекрутеров. Логика работы сервера включает в себя обработку запросов, проверку прав доступа, выполнение бизнес-логики системы, а также обновление и синхронизацию данных между клиентским приложени</w:t>
+      </w:r>
+      <w:r>
+        <w:rPr>
+          <w:rFonts w:ascii="Times New Roman" w:hAnsi="Times New Roman" w:cs="Times New Roman"/>
+          <w:color w:val="000000" w:themeColor="text1"/>
+          <w:sz w:val="28"/>
+          <w:szCs w:val="28"/>
+        </w:rPr>
+        <w:t>е</w:t>
+      </w:r>
+      <w:r>
+        <w:rPr>
+          <w:rFonts w:ascii="Times New Roman" w:hAnsi="Times New Roman" w:cs="Times New Roman"/>
+          <w:color w:val="000000" w:themeColor="text1"/>
+          <w:sz w:val="28"/>
+          <w:szCs w:val="28"/>
+        </w:rPr>
+        <w:t xml:space="preserve">м и базой данных. Важно, чтобы сервер был надежным, </w:t>
+      </w:r>
+      <w:r>
+        <w:rPr>
+          <w:rFonts w:ascii="Times New Roman" w:hAnsi="Times New Roman" w:cs="Times New Roman"/>
+          <w:color w:val="000000" w:themeColor="text1"/>
+          <w:sz w:val="28"/>
+          <w:szCs w:val="28"/>
+        </w:rPr>
+        <w:t xml:space="preserve">имел возможность обновлять свой функционал </w:t>
+      </w:r>
+      <w:r>
+        <w:rPr>
+          <w:rFonts w:ascii="Times New Roman" w:hAnsi="Times New Roman" w:cs="Times New Roman"/>
+          <w:color w:val="000000" w:themeColor="text1"/>
+          <w:sz w:val="28"/>
+          <w:szCs w:val="28"/>
+        </w:rPr>
+        <w:t>и обеспечивал высокую производительность, чтобы обеспечить эффективную работу рекрутеров и оптимизировать процессы подбора персонала.</w:t>
       </w:r>
     </w:p>
     <w:p>
@@ -1974,7 +2064,25 @@
           <w:sz w:val="28"/>
           <w:szCs w:val="28"/>
         </w:rPr>
-        <w:t>Эффективное взаимодействие клиента с сервером в информационной системе кадрового агентства обеспечивает быстрый доступ к актуальным данным, удобство использования системы и повышает производительность рекрутеров. Важно, чтобы клиентская часть была интуитивно понятной, отзывчивой и обеспечивала удобный интерфейс для работы с информацией о кандидатах и вакансиях.</w:t>
+        <w:t xml:space="preserve">Эффективное взаимодействие клиента с сервером в информационной системе кадрового агентства обеспечит быстрый доступ к актуальным данным, удобство использования системы и </w:t>
+      </w:r>
+      <w:r>
+        <w:rPr>
+          <w:rFonts w:ascii="Times New Roman" w:hAnsi="Times New Roman" w:cs="Times New Roman"/>
+          <w:color w:val="000000" w:themeColor="text1"/>
+          <w:sz w:val="28"/>
+          <w:szCs w:val="28"/>
+        </w:rPr>
+        <w:t>повысит</w:t>
+      </w:r>
+      <w:r>
+        <w:rPr>
+          <w:rFonts w:ascii="Times New Roman" w:hAnsi="Times New Roman" w:cs="Times New Roman"/>
+          <w:color w:val="000000" w:themeColor="text1"/>
+          <w:sz w:val="28"/>
+          <w:szCs w:val="28"/>
+        </w:rPr>
+        <w:t xml:space="preserve"> производительность рекрутеров. Важно, чтобы клиентская часть была интуитивно понятной, отзывчивой и обеспечивала удобный интерфейс для работы с информацией о кандидатах и вакансиях.</w:t>
       </w:r>
     </w:p>
     <w:p>
@@ -2592,8 +2700,8 @@
           <w:szCs w:val="28"/>
         </w:rPr>
         <w:drawing>
-          <wp:inline distT="0" distB="0" distL="0" distR="0" wp14:anchorId="7270C6A0" wp14:editId="77178B0F">
-            <wp:extent cx="5670000" cy="4326332"/>
+          <wp:inline distT="0" distB="0" distL="0" distR="0" wp14:anchorId="7270C6A0" wp14:editId="1110F813">
+            <wp:extent cx="5670000" cy="3605202"/>
             <wp:effectExtent l="0" t="0" r="6985" b="0"/>
             <wp:docPr id="6" name="Рисунок 6"/>
             <wp:cNvGraphicFramePr>
@@ -2621,7 +2729,7 @@
                   <pic:spPr>
                     <a:xfrm>
                       <a:off x="0" y="0"/>
-                      <a:ext cx="5670000" cy="4326332"/>
+                      <a:ext cx="5670000" cy="3605202"/>
                     </a:xfrm>
                     <a:prstGeom prst="rect">
                       <a:avLst/>
@@ -2667,10 +2775,11 @@
           <w:sz w:val="28"/>
           <w:szCs w:val="28"/>
         </w:rPr>
+        <w:lastRenderedPageBreak/>
         <w:drawing>
-          <wp:inline distT="0" distB="0" distL="0" distR="0" wp14:anchorId="0349E890" wp14:editId="637833F3">
-            <wp:extent cx="5672455" cy="1442539"/>
-            <wp:effectExtent l="0" t="0" r="4445" b="5715"/>
+          <wp:inline distT="0" distB="0" distL="0" distR="0" wp14:anchorId="0349E890" wp14:editId="3AEEB893">
+            <wp:extent cx="5670000" cy="2163122"/>
+            <wp:effectExtent l="0" t="0" r="6985" b="8890"/>
             <wp:docPr id="8" name="Рисунок 8"/>
             <wp:cNvGraphicFramePr>
               <a:graphicFrameLocks xmlns:a="http://schemas.openxmlformats.org/drawingml/2006/main" noChangeAspect="1"/>
@@ -2697,7 +2806,7 @@
                   <pic:spPr>
                     <a:xfrm>
                       <a:off x="0" y="0"/>
-                      <a:ext cx="5709143" cy="1451869"/>
+                      <a:ext cx="5670000" cy="2163122"/>
                     </a:xfrm>
                     <a:prstGeom prst="rect">
                       <a:avLst/>
@@ -2729,25 +2838,7 @@
           <w:sz w:val="28"/>
           <w:szCs w:val="28"/>
         </w:rPr>
-        <w:t xml:space="preserve">Данные о </w:t>
-      </w:r>
-      <w:r>
-        <w:rPr>
-          <w:rFonts w:ascii="Times New Roman" w:hAnsi="Times New Roman" w:cs="Times New Roman"/>
-          <w:color w:val="000000" w:themeColor="text1"/>
-          <w:sz w:val="28"/>
-          <w:szCs w:val="28"/>
-        </w:rPr>
-        <w:t xml:space="preserve">категориях </w:t>
-      </w:r>
-      <w:r>
-        <w:rPr>
-          <w:rFonts w:ascii="Times New Roman" w:hAnsi="Times New Roman" w:cs="Times New Roman"/>
-          <w:color w:val="000000" w:themeColor="text1"/>
-          <w:sz w:val="28"/>
-          <w:szCs w:val="28"/>
-        </w:rPr>
-        <w:t xml:space="preserve">должны размещаться в таблице </w:t>
+        <w:t xml:space="preserve">Данные о категориях должны размещаться в таблице </w:t>
       </w:r>
       <w:r>
         <w:rPr>
@@ -2957,6 +3048,7 @@
           <w:sz w:val="28"/>
           <w:szCs w:val="28"/>
         </w:rPr>
+        <w:lastRenderedPageBreak/>
         <w:t xml:space="preserve">Данные о анкетах соискателей должны размещаться в таблице </w:t>
       </w:r>
       <w:r>
@@ -2999,7 +3091,6 @@
           <w:sz w:val="28"/>
           <w:szCs w:val="28"/>
         </w:rPr>
-        <w:lastRenderedPageBreak/>
         <w:drawing>
           <wp:inline distT="0" distB="0" distL="0" distR="0" wp14:anchorId="23A70902" wp14:editId="170E93E4">
             <wp:extent cx="5671185" cy="2885020"/>
@@ -3177,7 +3268,6 @@
           <w:sz w:val="28"/>
           <w:szCs w:val="28"/>
         </w:rPr>
-        <w:lastRenderedPageBreak/>
         <w:t xml:space="preserve">Данные о </w:t>
       </w:r>
       <w:r>
@@ -3454,7 +3544,7 @@
       <w:pPr>
         <w:spacing w:line="360" w:lineRule="auto"/>
         <w:ind w:firstLine="709"/>
-        <w:jc w:val="both"/>
+        <w:jc w:val="center"/>
         <w:rPr>
           <w:rFonts w:ascii="Times New Roman" w:hAnsi="Times New Roman" w:cs="Times New Roman"/>
           <w:color w:val="000000" w:themeColor="text1"/>
@@ -3471,9 +3561,73 @@
           <w:szCs w:val="28"/>
         </w:rPr>
         <w:drawing>
-          <wp:inline distT="0" distB="0" distL="0" distR="0" wp14:anchorId="03E8AC23" wp14:editId="5B3B1B97">
-            <wp:extent cx="4295554" cy="3449188"/>
-            <wp:effectExtent l="0" t="0" r="0" b="0"/>
+          <wp:inline distT="0" distB="0" distL="0" distR="0" wp14:anchorId="0A9EE4CA" wp14:editId="53E1351B">
+            <wp:extent cx="3487479" cy="2800331"/>
+            <wp:effectExtent l="0" t="0" r="0" b="635"/>
+            <wp:docPr id="3" name="Рисунок 3"/>
+            <wp:cNvGraphicFramePr>
+              <a:graphicFrameLocks xmlns:a="http://schemas.openxmlformats.org/drawingml/2006/main" noChangeAspect="1"/>
+            </wp:cNvGraphicFramePr>
+            <a:graphic xmlns:a="http://schemas.openxmlformats.org/drawingml/2006/main">
+              <a:graphicData uri="http://schemas.openxmlformats.org/drawingml/2006/picture">
+                <pic:pic xmlns:pic="http://schemas.openxmlformats.org/drawingml/2006/picture">
+                  <pic:nvPicPr>
+                    <pic:cNvPr id="16" name="Палитра.png"/>
+                    <pic:cNvPicPr/>
+                  </pic:nvPicPr>
+                  <pic:blipFill>
+                    <a:blip r:embed="rId13">
+                      <a:extLst>
+                        <a:ext uri="{28A0092B-C50C-407E-A947-70E740481C1C}">
+                          <a14:useLocalDpi xmlns:a14="http://schemas.microsoft.com/office/drawing/2010/main" val="0"/>
+                        </a:ext>
+                      </a:extLst>
+                    </a:blip>
+                    <a:stretch>
+                      <a:fillRect/>
+                    </a:stretch>
+                  </pic:blipFill>
+                  <pic:spPr>
+                    <a:xfrm>
+                      <a:off x="0" y="0"/>
+                      <a:ext cx="3527746" cy="2832664"/>
+                    </a:xfrm>
+                    <a:prstGeom prst="rect">
+                      <a:avLst/>
+                    </a:prstGeom>
+                  </pic:spPr>
+                </pic:pic>
+              </a:graphicData>
+            </a:graphic>
+          </wp:inline>
+        </w:drawing>
+      </w:r>
+    </w:p>
+    <w:p>
+      <w:pPr>
+        <w:spacing w:line="360" w:lineRule="auto"/>
+        <w:ind w:firstLine="709"/>
+        <w:jc w:val="center"/>
+        <w:rPr>
+          <w:rFonts w:ascii="Times New Roman" w:hAnsi="Times New Roman" w:cs="Times New Roman"/>
+          <w:color w:val="000000" w:themeColor="text1"/>
+          <w:sz w:val="28"/>
+          <w:szCs w:val="28"/>
+        </w:rPr>
+      </w:pPr>
+      <w:r>
+        <w:rPr>
+          <w:rFonts w:ascii="Times New Roman" w:hAnsi="Times New Roman" w:cs="Times New Roman"/>
+          <w:noProof/>
+          <w:color w:val="000000" w:themeColor="text1"/>
+          <w:sz w:val="28"/>
+          <w:szCs w:val="28"/>
+        </w:rPr>
+        <w:lastRenderedPageBreak/>
+        <w:drawing>
+          <wp:inline distT="0" distB="0" distL="0" distR="0" wp14:anchorId="03E8AC23" wp14:editId="747C4868">
+            <wp:extent cx="5402567" cy="4338084"/>
+            <wp:effectExtent l="0" t="0" r="8255" b="5715"/>
             <wp:docPr id="16" name="Рисунок 16"/>
             <wp:cNvGraphicFramePr>
               <a:graphicFrameLocks xmlns:a="http://schemas.openxmlformats.org/drawingml/2006/main" noChangeAspect="1"/>
@@ -3500,7 +3654,7 @@
                   <pic:spPr>
                     <a:xfrm>
                       <a:off x="0" y="0"/>
-                      <a:ext cx="4327105" cy="3474523"/>
+                      <a:ext cx="5470719" cy="4392808"/>
                     </a:xfrm>
                     <a:prstGeom prst="rect">
                       <a:avLst/>
@@ -3532,281 +3686,281 @@
           <w:sz w:val="28"/>
           <w:szCs w:val="28"/>
         </w:rPr>
+        <w:t xml:space="preserve">Каждый </w:t>
+      </w:r>
+      <w:r>
+        <w:rPr>
+          <w:rFonts w:ascii="Times New Roman" w:hAnsi="Times New Roman" w:cs="Times New Roman"/>
+          <w:color w:val="000000" w:themeColor="text1"/>
+          <w:sz w:val="28"/>
+          <w:szCs w:val="28"/>
+        </w:rPr>
+        <w:t xml:space="preserve">из </w:t>
+      </w:r>
+      <w:r>
+        <w:rPr>
+          <w:rFonts w:ascii="Times New Roman" w:hAnsi="Times New Roman" w:cs="Times New Roman"/>
+          <w:color w:val="000000" w:themeColor="text1"/>
+          <w:sz w:val="28"/>
+          <w:szCs w:val="28"/>
+        </w:rPr>
+        <w:t>элемент</w:t>
+      </w:r>
+      <w:r>
+        <w:rPr>
+          <w:rFonts w:ascii="Times New Roman" w:hAnsi="Times New Roman" w:cs="Times New Roman"/>
+          <w:color w:val="000000" w:themeColor="text1"/>
+          <w:sz w:val="28"/>
+          <w:szCs w:val="28"/>
+        </w:rPr>
+        <w:t>ов</w:t>
+      </w:r>
+      <w:r>
+        <w:rPr>
+          <w:rFonts w:ascii="Times New Roman" w:hAnsi="Times New Roman" w:cs="Times New Roman"/>
+          <w:color w:val="000000" w:themeColor="text1"/>
+          <w:sz w:val="28"/>
+          <w:szCs w:val="28"/>
+        </w:rPr>
+        <w:t xml:space="preserve"> интерфейса </w:t>
+      </w:r>
+      <w:r>
+        <w:rPr>
+          <w:rFonts w:ascii="Times New Roman" w:hAnsi="Times New Roman" w:cs="Times New Roman"/>
+          <w:color w:val="000000" w:themeColor="text1"/>
+          <w:sz w:val="28"/>
+          <w:szCs w:val="28"/>
+        </w:rPr>
+        <w:t xml:space="preserve">должен быть </w:t>
+      </w:r>
+      <w:r>
+        <w:rPr>
+          <w:rFonts w:ascii="Times New Roman" w:hAnsi="Times New Roman" w:cs="Times New Roman"/>
+          <w:color w:val="000000" w:themeColor="text1"/>
+          <w:sz w:val="28"/>
+          <w:szCs w:val="28"/>
+        </w:rPr>
+        <w:t xml:space="preserve">создан с учетом потребностей </w:t>
+      </w:r>
+      <w:r>
+        <w:rPr>
+          <w:rFonts w:ascii="Times New Roman" w:hAnsi="Times New Roman" w:cs="Times New Roman"/>
+          <w:color w:val="000000" w:themeColor="text1"/>
+          <w:sz w:val="28"/>
+          <w:szCs w:val="28"/>
+        </w:rPr>
+        <w:t xml:space="preserve">потенциального </w:t>
+      </w:r>
+      <w:r>
+        <w:rPr>
+          <w:rFonts w:ascii="Times New Roman" w:hAnsi="Times New Roman" w:cs="Times New Roman"/>
+          <w:color w:val="000000" w:themeColor="text1"/>
+          <w:sz w:val="28"/>
+          <w:szCs w:val="28"/>
+        </w:rPr>
+        <w:t xml:space="preserve">пользователя, чтобы обеспечить комфортное и эффективное </w:t>
+      </w:r>
+      <w:r>
+        <w:rPr>
+          <w:rFonts w:ascii="Times New Roman" w:hAnsi="Times New Roman" w:cs="Times New Roman"/>
+          <w:color w:val="000000" w:themeColor="text1"/>
+          <w:sz w:val="28"/>
+          <w:szCs w:val="28"/>
+        </w:rPr>
+        <w:t>использование системы</w:t>
+      </w:r>
+      <w:r>
+        <w:rPr>
+          <w:rFonts w:ascii="Times New Roman" w:hAnsi="Times New Roman" w:cs="Times New Roman"/>
+          <w:color w:val="000000" w:themeColor="text1"/>
+          <w:sz w:val="28"/>
+          <w:szCs w:val="28"/>
+        </w:rPr>
+        <w:t>.</w:t>
+      </w:r>
+    </w:p>
+    <w:p>
+      <w:pPr>
+        <w:spacing w:line="360" w:lineRule="auto"/>
+        <w:ind w:firstLine="709"/>
+        <w:jc w:val="both"/>
+        <w:rPr>
+          <w:rFonts w:ascii="Times New Roman" w:hAnsi="Times New Roman" w:cs="Times New Roman"/>
+          <w:color w:val="000000" w:themeColor="text1"/>
+          <w:sz w:val="28"/>
+          <w:szCs w:val="28"/>
+        </w:rPr>
+      </w:pPr>
+      <w:r>
+        <w:rPr>
+          <w:rFonts w:ascii="Times New Roman" w:hAnsi="Times New Roman" w:cs="Times New Roman"/>
+          <w:color w:val="000000" w:themeColor="text1"/>
+          <w:sz w:val="28"/>
+          <w:szCs w:val="28"/>
+        </w:rPr>
+        <w:t>П</w:t>
+      </w:r>
+      <w:r>
+        <w:rPr>
+          <w:rFonts w:ascii="Times New Roman" w:hAnsi="Times New Roman" w:cs="Times New Roman"/>
+          <w:color w:val="000000" w:themeColor="text1"/>
+          <w:sz w:val="28"/>
+          <w:szCs w:val="28"/>
+        </w:rPr>
+        <w:t xml:space="preserve">ользователь </w:t>
+      </w:r>
+      <w:r>
+        <w:rPr>
+          <w:rFonts w:ascii="Times New Roman" w:hAnsi="Times New Roman" w:cs="Times New Roman"/>
+          <w:color w:val="000000" w:themeColor="text1"/>
+          <w:sz w:val="28"/>
+          <w:szCs w:val="28"/>
+        </w:rPr>
+        <w:t xml:space="preserve">должен </w:t>
+      </w:r>
+      <w:r>
+        <w:rPr>
+          <w:rFonts w:ascii="Times New Roman" w:hAnsi="Times New Roman" w:cs="Times New Roman"/>
+          <w:color w:val="000000" w:themeColor="text1"/>
+          <w:sz w:val="28"/>
+          <w:szCs w:val="28"/>
+        </w:rPr>
+        <w:t>видеть</w:t>
+      </w:r>
+      <w:r>
+        <w:rPr>
+          <w:rFonts w:ascii="Times New Roman" w:hAnsi="Times New Roman" w:cs="Times New Roman"/>
+          <w:color w:val="000000" w:themeColor="text1"/>
+          <w:sz w:val="28"/>
+          <w:szCs w:val="28"/>
+        </w:rPr>
+        <w:t xml:space="preserve"> </w:t>
+      </w:r>
+      <w:r>
+        <w:rPr>
+          <w:rFonts w:ascii="Times New Roman" w:hAnsi="Times New Roman" w:cs="Times New Roman"/>
+          <w:color w:val="000000" w:themeColor="text1"/>
+          <w:sz w:val="28"/>
+          <w:szCs w:val="28"/>
+        </w:rPr>
+        <w:t>структурированные разделы, легко доступн</w:t>
+      </w:r>
+      <w:r>
+        <w:rPr>
+          <w:rFonts w:ascii="Times New Roman" w:hAnsi="Times New Roman" w:cs="Times New Roman"/>
+          <w:color w:val="000000" w:themeColor="text1"/>
+          <w:sz w:val="28"/>
+          <w:szCs w:val="28"/>
+        </w:rPr>
+        <w:t xml:space="preserve">ое </w:t>
+      </w:r>
+      <w:r>
+        <w:rPr>
+          <w:rFonts w:ascii="Times New Roman" w:hAnsi="Times New Roman" w:cs="Times New Roman"/>
+          <w:color w:val="000000" w:themeColor="text1"/>
+          <w:sz w:val="28"/>
+          <w:szCs w:val="28"/>
+        </w:rPr>
+        <w:t xml:space="preserve">меню и </w:t>
+      </w:r>
+      <w:r>
+        <w:rPr>
+          <w:rFonts w:ascii="Times New Roman" w:hAnsi="Times New Roman" w:cs="Times New Roman"/>
+          <w:color w:val="000000" w:themeColor="text1"/>
+          <w:sz w:val="28"/>
+          <w:szCs w:val="28"/>
+        </w:rPr>
+        <w:t>легко воспринимаемы</w:t>
+      </w:r>
+      <w:r>
+        <w:rPr>
+          <w:rFonts w:ascii="Times New Roman" w:hAnsi="Times New Roman" w:cs="Times New Roman"/>
+          <w:color w:val="000000" w:themeColor="text1"/>
+          <w:sz w:val="28"/>
+          <w:szCs w:val="28"/>
+        </w:rPr>
+        <w:t xml:space="preserve">е </w:t>
+      </w:r>
+      <w:r>
+        <w:rPr>
+          <w:rFonts w:ascii="Times New Roman" w:hAnsi="Times New Roman" w:cs="Times New Roman"/>
+          <w:color w:val="000000" w:themeColor="text1"/>
+          <w:sz w:val="28"/>
+          <w:szCs w:val="28"/>
+        </w:rPr>
+        <w:t>иконки, которые помогут ему быстро ориентироваться в функционале программы.</w:t>
+      </w:r>
+    </w:p>
+    <w:p>
+      <w:pPr>
+        <w:spacing w:line="360" w:lineRule="auto"/>
+        <w:ind w:firstLine="709"/>
+        <w:jc w:val="both"/>
+        <w:rPr>
+          <w:rFonts w:ascii="Times New Roman" w:hAnsi="Times New Roman" w:cs="Times New Roman"/>
+          <w:color w:val="000000" w:themeColor="text1"/>
+          <w:sz w:val="28"/>
+          <w:szCs w:val="28"/>
+        </w:rPr>
+      </w:pPr>
+      <w:r>
+        <w:rPr>
+          <w:rFonts w:ascii="Times New Roman" w:hAnsi="Times New Roman" w:cs="Times New Roman"/>
+          <w:color w:val="000000" w:themeColor="text1"/>
+          <w:sz w:val="28"/>
+          <w:szCs w:val="28"/>
+        </w:rPr>
+        <w:t>Иконки должны гармонично вписываться в общий дизайн интерфейса, соответствуя его стилистике и цветовой гамме. Они не должны выбиваться из общей концепции, а, напротив, дополнять ее, создавая целостный и визуально привлекательный образ программы. Продуманное использование иконок позволяет сделать интерфейс более эстетичным и профессиональным, что положительно сказывается на впечатлении пользователя.</w:t>
+      </w:r>
+      <w:r>
+        <w:rPr>
+          <w:rFonts w:ascii="Times New Roman" w:hAnsi="Times New Roman" w:cs="Times New Roman"/>
+          <w:color w:val="000000" w:themeColor="text1"/>
+          <w:sz w:val="28"/>
+          <w:szCs w:val="28"/>
+        </w:rPr>
+        <w:t xml:space="preserve"> Далее следует пример иконок, которые </w:t>
+      </w:r>
+      <w:r>
+        <w:rPr>
+          <w:rFonts w:ascii="Times New Roman" w:hAnsi="Times New Roman" w:cs="Times New Roman"/>
+          <w:color w:val="000000" w:themeColor="text1"/>
+          <w:sz w:val="28"/>
+          <w:szCs w:val="28"/>
+        </w:rPr>
+        <w:t xml:space="preserve">могут быть добавлены </w:t>
+      </w:r>
+      <w:r>
+        <w:rPr>
+          <w:rFonts w:ascii="Times New Roman" w:hAnsi="Times New Roman" w:cs="Times New Roman"/>
+          <w:color w:val="000000" w:themeColor="text1"/>
+          <w:sz w:val="28"/>
+          <w:szCs w:val="28"/>
+        </w:rPr>
+        <w:t>в интерфейс.</w:t>
+      </w:r>
+    </w:p>
+    <w:p>
+      <w:pPr>
+        <w:spacing w:line="360" w:lineRule="auto"/>
+        <w:ind w:firstLine="709"/>
+        <w:jc w:val="both"/>
+        <w:rPr>
+          <w:rFonts w:ascii="Times New Roman" w:hAnsi="Times New Roman" w:cs="Times New Roman"/>
+          <w:color w:val="000000" w:themeColor="text1"/>
+          <w:sz w:val="28"/>
+          <w:szCs w:val="28"/>
+        </w:rPr>
+      </w:pPr>
+      <w:r>
+        <w:rPr>
+          <w:rFonts w:ascii="Times New Roman" w:hAnsi="Times New Roman" w:cs="Times New Roman"/>
+          <w:noProof/>
+          <w:color w:val="000000" w:themeColor="text1"/>
+          <w:sz w:val="28"/>
+          <w:szCs w:val="28"/>
+        </w:rPr>
         <w:lastRenderedPageBreak/>
-        <w:t xml:space="preserve">Каждый </w:t>
-      </w:r>
-      <w:r>
-        <w:rPr>
-          <w:rFonts w:ascii="Times New Roman" w:hAnsi="Times New Roman" w:cs="Times New Roman"/>
-          <w:color w:val="000000" w:themeColor="text1"/>
-          <w:sz w:val="28"/>
-          <w:szCs w:val="28"/>
-        </w:rPr>
-        <w:t xml:space="preserve">из </w:t>
-      </w:r>
-      <w:r>
-        <w:rPr>
-          <w:rFonts w:ascii="Times New Roman" w:hAnsi="Times New Roman" w:cs="Times New Roman"/>
-          <w:color w:val="000000" w:themeColor="text1"/>
-          <w:sz w:val="28"/>
-          <w:szCs w:val="28"/>
-        </w:rPr>
-        <w:t>элемент</w:t>
-      </w:r>
-      <w:r>
-        <w:rPr>
-          <w:rFonts w:ascii="Times New Roman" w:hAnsi="Times New Roman" w:cs="Times New Roman"/>
-          <w:color w:val="000000" w:themeColor="text1"/>
-          <w:sz w:val="28"/>
-          <w:szCs w:val="28"/>
-        </w:rPr>
-        <w:t>ов</w:t>
-      </w:r>
-      <w:r>
-        <w:rPr>
-          <w:rFonts w:ascii="Times New Roman" w:hAnsi="Times New Roman" w:cs="Times New Roman"/>
-          <w:color w:val="000000" w:themeColor="text1"/>
-          <w:sz w:val="28"/>
-          <w:szCs w:val="28"/>
-        </w:rPr>
-        <w:t xml:space="preserve"> интерфейса </w:t>
-      </w:r>
-      <w:r>
-        <w:rPr>
-          <w:rFonts w:ascii="Times New Roman" w:hAnsi="Times New Roman" w:cs="Times New Roman"/>
-          <w:color w:val="000000" w:themeColor="text1"/>
-          <w:sz w:val="28"/>
-          <w:szCs w:val="28"/>
-        </w:rPr>
-        <w:t xml:space="preserve">должен быть </w:t>
-      </w:r>
-      <w:r>
-        <w:rPr>
-          <w:rFonts w:ascii="Times New Roman" w:hAnsi="Times New Roman" w:cs="Times New Roman"/>
-          <w:color w:val="000000" w:themeColor="text1"/>
-          <w:sz w:val="28"/>
-          <w:szCs w:val="28"/>
-        </w:rPr>
-        <w:t xml:space="preserve">создан с учетом потребностей </w:t>
-      </w:r>
-      <w:r>
-        <w:rPr>
-          <w:rFonts w:ascii="Times New Roman" w:hAnsi="Times New Roman" w:cs="Times New Roman"/>
-          <w:color w:val="000000" w:themeColor="text1"/>
-          <w:sz w:val="28"/>
-          <w:szCs w:val="28"/>
-        </w:rPr>
-        <w:t xml:space="preserve">потенциального </w:t>
-      </w:r>
-      <w:r>
-        <w:rPr>
-          <w:rFonts w:ascii="Times New Roman" w:hAnsi="Times New Roman" w:cs="Times New Roman"/>
-          <w:color w:val="000000" w:themeColor="text1"/>
-          <w:sz w:val="28"/>
-          <w:szCs w:val="28"/>
-        </w:rPr>
-        <w:t xml:space="preserve">пользователя, чтобы обеспечить комфортное и эффективное </w:t>
-      </w:r>
-      <w:r>
-        <w:rPr>
-          <w:rFonts w:ascii="Times New Roman" w:hAnsi="Times New Roman" w:cs="Times New Roman"/>
-          <w:color w:val="000000" w:themeColor="text1"/>
-          <w:sz w:val="28"/>
-          <w:szCs w:val="28"/>
-        </w:rPr>
-        <w:t>использование системы</w:t>
-      </w:r>
-      <w:r>
-        <w:rPr>
-          <w:rFonts w:ascii="Times New Roman" w:hAnsi="Times New Roman" w:cs="Times New Roman"/>
-          <w:color w:val="000000" w:themeColor="text1"/>
-          <w:sz w:val="28"/>
-          <w:szCs w:val="28"/>
-        </w:rPr>
-        <w:t>.</w:t>
-      </w:r>
-    </w:p>
-    <w:p>
-      <w:pPr>
-        <w:spacing w:line="360" w:lineRule="auto"/>
-        <w:ind w:firstLine="709"/>
-        <w:jc w:val="both"/>
-        <w:rPr>
-          <w:rFonts w:ascii="Times New Roman" w:hAnsi="Times New Roman" w:cs="Times New Roman"/>
-          <w:color w:val="000000" w:themeColor="text1"/>
-          <w:sz w:val="28"/>
-          <w:szCs w:val="28"/>
-        </w:rPr>
-      </w:pPr>
-      <w:r>
-        <w:rPr>
-          <w:rFonts w:ascii="Times New Roman" w:hAnsi="Times New Roman" w:cs="Times New Roman"/>
-          <w:color w:val="000000" w:themeColor="text1"/>
-          <w:sz w:val="28"/>
-          <w:szCs w:val="28"/>
-        </w:rPr>
-        <w:t>П</w:t>
-      </w:r>
-      <w:r>
-        <w:rPr>
-          <w:rFonts w:ascii="Times New Roman" w:hAnsi="Times New Roman" w:cs="Times New Roman"/>
-          <w:color w:val="000000" w:themeColor="text1"/>
-          <w:sz w:val="28"/>
-          <w:szCs w:val="28"/>
-        </w:rPr>
-        <w:t xml:space="preserve">ользователь </w:t>
-      </w:r>
-      <w:r>
-        <w:rPr>
-          <w:rFonts w:ascii="Times New Roman" w:hAnsi="Times New Roman" w:cs="Times New Roman"/>
-          <w:color w:val="000000" w:themeColor="text1"/>
-          <w:sz w:val="28"/>
-          <w:szCs w:val="28"/>
-        </w:rPr>
-        <w:t xml:space="preserve">должен </w:t>
-      </w:r>
-      <w:r>
-        <w:rPr>
-          <w:rFonts w:ascii="Times New Roman" w:hAnsi="Times New Roman" w:cs="Times New Roman"/>
-          <w:color w:val="000000" w:themeColor="text1"/>
-          <w:sz w:val="28"/>
-          <w:szCs w:val="28"/>
-        </w:rPr>
-        <w:t>видеть</w:t>
-      </w:r>
-      <w:r>
-        <w:rPr>
-          <w:rFonts w:ascii="Times New Roman" w:hAnsi="Times New Roman" w:cs="Times New Roman"/>
-          <w:color w:val="000000" w:themeColor="text1"/>
-          <w:sz w:val="28"/>
-          <w:szCs w:val="28"/>
-        </w:rPr>
-        <w:t xml:space="preserve"> </w:t>
-      </w:r>
-      <w:r>
-        <w:rPr>
-          <w:rFonts w:ascii="Times New Roman" w:hAnsi="Times New Roman" w:cs="Times New Roman"/>
-          <w:color w:val="000000" w:themeColor="text1"/>
-          <w:sz w:val="28"/>
-          <w:szCs w:val="28"/>
-        </w:rPr>
-        <w:t>структурированные разделы, легко доступн</w:t>
-      </w:r>
-      <w:r>
-        <w:rPr>
-          <w:rFonts w:ascii="Times New Roman" w:hAnsi="Times New Roman" w:cs="Times New Roman"/>
-          <w:color w:val="000000" w:themeColor="text1"/>
-          <w:sz w:val="28"/>
-          <w:szCs w:val="28"/>
-        </w:rPr>
-        <w:t xml:space="preserve">ое </w:t>
-      </w:r>
-      <w:r>
-        <w:rPr>
-          <w:rFonts w:ascii="Times New Roman" w:hAnsi="Times New Roman" w:cs="Times New Roman"/>
-          <w:color w:val="000000" w:themeColor="text1"/>
-          <w:sz w:val="28"/>
-          <w:szCs w:val="28"/>
-        </w:rPr>
-        <w:t xml:space="preserve">меню и </w:t>
-      </w:r>
-      <w:r>
-        <w:rPr>
-          <w:rFonts w:ascii="Times New Roman" w:hAnsi="Times New Roman" w:cs="Times New Roman"/>
-          <w:color w:val="000000" w:themeColor="text1"/>
-          <w:sz w:val="28"/>
-          <w:szCs w:val="28"/>
-        </w:rPr>
-        <w:t>легко воспринимаемы</w:t>
-      </w:r>
-      <w:r>
-        <w:rPr>
-          <w:rFonts w:ascii="Times New Roman" w:hAnsi="Times New Roman" w:cs="Times New Roman"/>
-          <w:color w:val="000000" w:themeColor="text1"/>
-          <w:sz w:val="28"/>
-          <w:szCs w:val="28"/>
-        </w:rPr>
-        <w:t xml:space="preserve">е </w:t>
-      </w:r>
-      <w:r>
-        <w:rPr>
-          <w:rFonts w:ascii="Times New Roman" w:hAnsi="Times New Roman" w:cs="Times New Roman"/>
-          <w:color w:val="000000" w:themeColor="text1"/>
-          <w:sz w:val="28"/>
-          <w:szCs w:val="28"/>
-        </w:rPr>
-        <w:t>иконки, которые помогут ему быстро ориентироваться в функционале программы.</w:t>
-      </w:r>
-    </w:p>
-    <w:p>
-      <w:pPr>
-        <w:spacing w:line="360" w:lineRule="auto"/>
-        <w:ind w:firstLine="709"/>
-        <w:jc w:val="both"/>
-        <w:rPr>
-          <w:rFonts w:ascii="Times New Roman" w:hAnsi="Times New Roman" w:cs="Times New Roman"/>
-          <w:color w:val="000000" w:themeColor="text1"/>
-          <w:sz w:val="28"/>
-          <w:szCs w:val="28"/>
-        </w:rPr>
-      </w:pPr>
-      <w:r>
-        <w:rPr>
-          <w:rFonts w:ascii="Times New Roman" w:hAnsi="Times New Roman" w:cs="Times New Roman"/>
-          <w:color w:val="000000" w:themeColor="text1"/>
-          <w:sz w:val="28"/>
-          <w:szCs w:val="28"/>
-        </w:rPr>
-        <w:t>Иконки должны гармонично вписываться в общий дизайн интерфейса, соответствуя его стилистике и цветовой гамме. Они не должны выбиваться из общей концепции, а, напротив, дополнять ее, создавая целостный и визуально привлекательный образ программы. Продуманное использование иконок позволяет сделать интерфейс более эстетичным и профессиональным, что положительно сказывается на впечатлении пользователя.</w:t>
-      </w:r>
-      <w:r>
-        <w:rPr>
-          <w:rFonts w:ascii="Times New Roman" w:hAnsi="Times New Roman" w:cs="Times New Roman"/>
-          <w:color w:val="000000" w:themeColor="text1"/>
-          <w:sz w:val="28"/>
-          <w:szCs w:val="28"/>
-        </w:rPr>
-        <w:t xml:space="preserve"> Далее следует пример иконок, которые </w:t>
-      </w:r>
-      <w:r>
-        <w:rPr>
-          <w:rFonts w:ascii="Times New Roman" w:hAnsi="Times New Roman" w:cs="Times New Roman"/>
-          <w:color w:val="000000" w:themeColor="text1"/>
-          <w:sz w:val="28"/>
-          <w:szCs w:val="28"/>
-        </w:rPr>
-        <w:t xml:space="preserve">могут быть добавлены </w:t>
-      </w:r>
-      <w:r>
-        <w:rPr>
-          <w:rFonts w:ascii="Times New Roman" w:hAnsi="Times New Roman" w:cs="Times New Roman"/>
-          <w:color w:val="000000" w:themeColor="text1"/>
-          <w:sz w:val="28"/>
-          <w:szCs w:val="28"/>
-        </w:rPr>
-        <w:t>в интерфейс.</w:t>
-      </w:r>
-    </w:p>
-    <w:p>
-      <w:pPr>
-        <w:spacing w:line="360" w:lineRule="auto"/>
-        <w:ind w:firstLine="709"/>
-        <w:jc w:val="both"/>
-        <w:rPr>
-          <w:rFonts w:ascii="Times New Roman" w:hAnsi="Times New Roman" w:cs="Times New Roman"/>
-          <w:color w:val="000000" w:themeColor="text1"/>
-          <w:sz w:val="28"/>
-          <w:szCs w:val="28"/>
-        </w:rPr>
-      </w:pPr>
-      <w:r>
-        <w:rPr>
-          <w:rFonts w:ascii="Times New Roman" w:hAnsi="Times New Roman" w:cs="Times New Roman"/>
-          <w:noProof/>
-          <w:color w:val="000000" w:themeColor="text1"/>
-          <w:sz w:val="28"/>
-          <w:szCs w:val="28"/>
-        </w:rPr>
         <w:drawing>
           <wp:inline distT="0" distB="0" distL="0" distR="0" wp14:anchorId="4B96A258" wp14:editId="7FE049C4">
             <wp:extent cx="5670000" cy="4552826"/>
@@ -3869,80 +4023,206 @@
           <w:sz w:val="28"/>
           <w:szCs w:val="28"/>
         </w:rPr>
+        <w:t>Удобство и эффективное использование интерфейса напрямую зависит от используемых шрифтов.</w:t>
+      </w:r>
+      <w:r>
+        <w:rPr>
+          <w:rFonts w:ascii="Times New Roman" w:hAnsi="Times New Roman" w:cs="Times New Roman"/>
+          <w:color w:val="000000" w:themeColor="text1"/>
+          <w:sz w:val="28"/>
+          <w:szCs w:val="28"/>
+        </w:rPr>
+        <w:t xml:space="preserve"> Если пользователю ничего не говорит иконка, отвечающая за регистрацию аккаунта, тогда на ее месте приходит текст. Данный текст требуется делать </w:t>
+      </w:r>
+      <w:r>
+        <w:rPr>
+          <w:rFonts w:ascii="Times New Roman" w:hAnsi="Times New Roman" w:cs="Times New Roman"/>
+          <w:color w:val="000000" w:themeColor="text1"/>
+          <w:sz w:val="28"/>
+          <w:szCs w:val="28"/>
+        </w:rPr>
+        <w:t>легко</w:t>
+      </w:r>
+      <w:r>
+        <w:rPr>
+          <w:rFonts w:ascii="Times New Roman" w:hAnsi="Times New Roman" w:cs="Times New Roman"/>
+          <w:color w:val="000000" w:themeColor="text1"/>
+          <w:sz w:val="28"/>
+          <w:szCs w:val="28"/>
+        </w:rPr>
+        <w:t xml:space="preserve"> </w:t>
+      </w:r>
+      <w:r>
+        <w:rPr>
+          <w:rFonts w:ascii="Times New Roman" w:hAnsi="Times New Roman" w:cs="Times New Roman"/>
+          <w:color w:val="000000" w:themeColor="text1"/>
+          <w:sz w:val="28"/>
+          <w:szCs w:val="28"/>
+        </w:rPr>
+        <w:t>читаемы</w:t>
+      </w:r>
+      <w:r>
+        <w:rPr>
+          <w:rFonts w:ascii="Times New Roman" w:hAnsi="Times New Roman" w:cs="Times New Roman"/>
+          <w:color w:val="000000" w:themeColor="text1"/>
+          <w:sz w:val="28"/>
+          <w:szCs w:val="28"/>
+        </w:rPr>
+        <w:t>м, чтобы он сразу давал понять пользователю что выполняет данная функци</w:t>
+      </w:r>
+      <w:r>
+        <w:rPr>
+          <w:rFonts w:ascii="Times New Roman" w:hAnsi="Times New Roman" w:cs="Times New Roman"/>
+          <w:color w:val="000000" w:themeColor="text1"/>
+          <w:sz w:val="28"/>
+          <w:szCs w:val="28"/>
+        </w:rPr>
+        <w:t>я.</w:t>
+      </w:r>
+      <w:r>
+        <w:rPr>
+          <w:rFonts w:ascii="Times New Roman" w:hAnsi="Times New Roman" w:cs="Times New Roman"/>
+          <w:color w:val="000000" w:themeColor="text1"/>
+          <w:sz w:val="28"/>
+          <w:szCs w:val="28"/>
+        </w:rPr>
+        <w:t xml:space="preserve"> Для этого в разработке ИС требуется использовать популярную классификацию шрифтов без засечек.</w:t>
+      </w:r>
+      <w:r>
+        <w:rPr>
+          <w:rFonts w:ascii="Times New Roman" w:hAnsi="Times New Roman" w:cs="Times New Roman"/>
+          <w:color w:val="000000" w:themeColor="text1"/>
+          <w:sz w:val="28"/>
+          <w:szCs w:val="28"/>
+        </w:rPr>
+        <w:t xml:space="preserve"> </w:t>
+      </w:r>
+    </w:p>
+    <w:p>
+      <w:pPr>
+        <w:spacing w:line="360" w:lineRule="auto"/>
+        <w:ind w:firstLine="709"/>
+        <w:jc w:val="both"/>
+        <w:rPr>
+          <w:rFonts w:ascii="Times New Roman" w:hAnsi="Times New Roman" w:cs="Times New Roman"/>
+          <w:color w:val="000000" w:themeColor="text1"/>
+          <w:sz w:val="28"/>
+          <w:szCs w:val="28"/>
+        </w:rPr>
+      </w:pPr>
+      <w:r>
+        <w:rPr>
+          <w:rFonts w:ascii="Times New Roman" w:hAnsi="Times New Roman" w:cs="Times New Roman"/>
+          <w:color w:val="000000" w:themeColor="text1"/>
+          <w:sz w:val="28"/>
+          <w:szCs w:val="28"/>
+        </w:rPr>
+        <w:t xml:space="preserve">Итоговым решением стало использование шрифтов семейства </w:t>
+      </w:r>
+      <w:r>
+        <w:rPr>
+          <w:rFonts w:ascii="Times New Roman" w:hAnsi="Times New Roman" w:cs="Times New Roman"/>
+          <w:color w:val="000000" w:themeColor="text1"/>
+          <w:sz w:val="28"/>
+          <w:szCs w:val="28"/>
+          <w:lang w:val="en-US"/>
+        </w:rPr>
+        <w:t>Inter</w:t>
+      </w:r>
+      <w:r>
+        <w:rPr>
+          <w:rFonts w:ascii="Times New Roman" w:hAnsi="Times New Roman" w:cs="Times New Roman"/>
+          <w:color w:val="000000" w:themeColor="text1"/>
+          <w:sz w:val="28"/>
+          <w:szCs w:val="28"/>
+        </w:rPr>
+        <w:t>.</w:t>
+      </w:r>
+      <w:r>
+        <w:rPr>
+          <w:rFonts w:ascii="Times New Roman" w:hAnsi="Times New Roman" w:cs="Times New Roman"/>
+          <w:color w:val="000000" w:themeColor="text1"/>
+          <w:sz w:val="28"/>
+          <w:szCs w:val="28"/>
+        </w:rPr>
+        <w:t xml:space="preserve"> </w:t>
+      </w:r>
+      <w:r>
+        <w:rPr>
+          <w:rFonts w:ascii="Times New Roman" w:hAnsi="Times New Roman" w:cs="Times New Roman"/>
+          <w:color w:val="000000" w:themeColor="text1"/>
+          <w:sz w:val="28"/>
+          <w:szCs w:val="28"/>
+        </w:rPr>
+        <w:t>Этот шрифт легко вписывается в различные дизайнерские</w:t>
+      </w:r>
+      <w:r>
+        <w:rPr>
+          <w:rFonts w:ascii="Times New Roman" w:hAnsi="Times New Roman" w:cs="Times New Roman"/>
+          <w:color w:val="000000" w:themeColor="text1"/>
+          <w:sz w:val="28"/>
+          <w:szCs w:val="28"/>
+        </w:rPr>
+        <w:t xml:space="preserve"> решения</w:t>
+      </w:r>
+      <w:r>
+        <w:rPr>
+          <w:rFonts w:ascii="Times New Roman" w:hAnsi="Times New Roman" w:cs="Times New Roman"/>
+          <w:color w:val="000000" w:themeColor="text1"/>
+          <w:sz w:val="28"/>
+          <w:szCs w:val="28"/>
+        </w:rPr>
+        <w:t xml:space="preserve"> благодаря своей универсальности и чистоте форм. Он обладает хорошей читаемостью, что делает его отличным выбором для </w:t>
+      </w:r>
+      <w:r>
+        <w:rPr>
+          <w:rFonts w:ascii="Times New Roman" w:hAnsi="Times New Roman" w:cs="Times New Roman"/>
+          <w:color w:val="000000" w:themeColor="text1"/>
+          <w:sz w:val="28"/>
+          <w:szCs w:val="28"/>
+        </w:rPr>
+        <w:t>данной информационной системы</w:t>
+      </w:r>
+      <w:r>
+        <w:rPr>
+          <w:rFonts w:ascii="Times New Roman" w:hAnsi="Times New Roman" w:cs="Times New Roman"/>
+          <w:color w:val="000000" w:themeColor="text1"/>
+          <w:sz w:val="28"/>
+          <w:szCs w:val="28"/>
+        </w:rPr>
+        <w:t>. Inter также легко сочетается с другими шрифтами, что позволяет создавать гармоничные дизайнерские композиции.</w:t>
+      </w:r>
+    </w:p>
+    <w:p>
+      <w:pPr>
+        <w:spacing w:line="360" w:lineRule="auto"/>
+        <w:ind w:firstLine="709"/>
+        <w:jc w:val="both"/>
+        <w:rPr>
+          <w:rFonts w:ascii="Times New Roman" w:hAnsi="Times New Roman" w:cs="Times New Roman"/>
+          <w:color w:val="000000" w:themeColor="text1"/>
+          <w:sz w:val="28"/>
+          <w:szCs w:val="28"/>
+        </w:rPr>
+      </w:pPr>
+      <w:r>
+        <w:rPr>
+          <w:rFonts w:ascii="Times New Roman" w:hAnsi="Times New Roman" w:cs="Times New Roman"/>
+          <w:color w:val="000000" w:themeColor="text1"/>
+          <w:sz w:val="28"/>
+          <w:szCs w:val="28"/>
+        </w:rPr>
+        <w:t xml:space="preserve">Шрифт Inter широко используется в веб-дизайне, разработке мобильных приложений, дизайне интерфейсов. Он пользуется популярностью среди </w:t>
+      </w:r>
+      <w:r>
+        <w:rPr>
+          <w:rFonts w:ascii="Times New Roman" w:hAnsi="Times New Roman" w:cs="Times New Roman"/>
+          <w:color w:val="000000" w:themeColor="text1"/>
+          <w:sz w:val="28"/>
+          <w:szCs w:val="28"/>
+        </w:rPr>
         <w:lastRenderedPageBreak/>
-        <w:t>Удобство и эффективное использование интерфейса напрямую зависит от используемых шрифтов.</w:t>
-      </w:r>
-      <w:r>
-        <w:rPr>
-          <w:rFonts w:ascii="Times New Roman" w:hAnsi="Times New Roman" w:cs="Times New Roman"/>
-          <w:color w:val="000000" w:themeColor="text1"/>
-          <w:sz w:val="28"/>
-          <w:szCs w:val="28"/>
-        </w:rPr>
-        <w:t xml:space="preserve"> Если пользователю ничего не говорит иконка, отвечающая за регистрацию аккаунта, тогда на ее месте приходит текст. Данный текст требуется делать </w:t>
-      </w:r>
-      <w:r>
-        <w:rPr>
-          <w:rFonts w:ascii="Times New Roman" w:hAnsi="Times New Roman" w:cs="Times New Roman"/>
-          <w:color w:val="000000" w:themeColor="text1"/>
-          <w:sz w:val="28"/>
-          <w:szCs w:val="28"/>
-        </w:rPr>
-        <w:t>легко</w:t>
-      </w:r>
-      <w:r>
-        <w:rPr>
-          <w:rFonts w:ascii="Times New Roman" w:hAnsi="Times New Roman" w:cs="Times New Roman"/>
-          <w:color w:val="000000" w:themeColor="text1"/>
-          <w:sz w:val="28"/>
-          <w:szCs w:val="28"/>
-        </w:rPr>
-        <w:t xml:space="preserve"> </w:t>
-      </w:r>
-      <w:r>
-        <w:rPr>
-          <w:rFonts w:ascii="Times New Roman" w:hAnsi="Times New Roman" w:cs="Times New Roman"/>
-          <w:color w:val="000000" w:themeColor="text1"/>
-          <w:sz w:val="28"/>
-          <w:szCs w:val="28"/>
-        </w:rPr>
-        <w:t>читаемы</w:t>
-      </w:r>
-      <w:r>
-        <w:rPr>
-          <w:rFonts w:ascii="Times New Roman" w:hAnsi="Times New Roman" w:cs="Times New Roman"/>
-          <w:color w:val="000000" w:themeColor="text1"/>
-          <w:sz w:val="28"/>
-          <w:szCs w:val="28"/>
-        </w:rPr>
-        <w:t>м, чтобы он сразу давал понять пользователю что выполняет данная функци</w:t>
-      </w:r>
-      <w:r>
-        <w:rPr>
-          <w:rFonts w:ascii="Times New Roman" w:hAnsi="Times New Roman" w:cs="Times New Roman"/>
-          <w:color w:val="000000" w:themeColor="text1"/>
-          <w:sz w:val="28"/>
-          <w:szCs w:val="28"/>
-        </w:rPr>
-        <w:t>я.</w:t>
-      </w:r>
-      <w:r>
-        <w:rPr>
-          <w:rFonts w:ascii="Times New Roman" w:hAnsi="Times New Roman" w:cs="Times New Roman"/>
-          <w:color w:val="000000" w:themeColor="text1"/>
-          <w:sz w:val="28"/>
-          <w:szCs w:val="28"/>
-        </w:rPr>
-        <w:t xml:space="preserve"> Для этого в разработке ИС требуется использовать популярную классификацию шрифтов без засечек.</w:t>
-      </w:r>
-      <w:r>
-        <w:rPr>
-          <w:rFonts w:ascii="Times New Roman" w:hAnsi="Times New Roman" w:cs="Times New Roman"/>
-          <w:color w:val="000000" w:themeColor="text1"/>
-          <w:sz w:val="28"/>
-          <w:szCs w:val="28"/>
-        </w:rPr>
-        <w:t xml:space="preserve"> </w:t>
+        <w:t>дизайнеров и разработчиков благодаря своей универсальности, чистоте и современному виду. Благодаря разнообразию начертаний, Inter позволяет создавать эстетичные и профессиональные дизайны с минимумом усилий.</w:t>
       </w:r>
     </w:p>
     <w:p>
@@ -3960,176 +4240,12 @@
       <w:r>
         <w:rPr>
           <w:rFonts w:ascii="Times New Roman" w:hAnsi="Times New Roman" w:cs="Times New Roman"/>
-          <w:color w:val="000000" w:themeColor="text1"/>
-          <w:sz w:val="28"/>
-          <w:szCs w:val="28"/>
-        </w:rPr>
-        <w:t xml:space="preserve">Итоговым решением стало использование шрифтов семейства </w:t>
-      </w:r>
-      <w:r>
-        <w:rPr>
-          <w:rFonts w:ascii="Times New Roman" w:hAnsi="Times New Roman" w:cs="Times New Roman"/>
+          <w:noProof/>
           <w:color w:val="000000" w:themeColor="text1"/>
           <w:sz w:val="28"/>
           <w:szCs w:val="28"/>
           <w:lang w:val="en-US"/>
         </w:rPr>
-        <w:t>Inter</w:t>
-      </w:r>
-      <w:r>
-        <w:rPr>
-          <w:rFonts w:ascii="Times New Roman" w:hAnsi="Times New Roman" w:cs="Times New Roman"/>
-          <w:color w:val="000000" w:themeColor="text1"/>
-          <w:sz w:val="28"/>
-          <w:szCs w:val="28"/>
-        </w:rPr>
-        <w:t>.</w:t>
-      </w:r>
-      <w:r>
-        <w:rPr>
-          <w:rFonts w:ascii="Times New Roman" w:hAnsi="Times New Roman" w:cs="Times New Roman"/>
-          <w:color w:val="000000" w:themeColor="text1"/>
-          <w:sz w:val="28"/>
-          <w:szCs w:val="28"/>
-        </w:rPr>
-        <w:t xml:space="preserve"> </w:t>
-      </w:r>
-      <w:r>
-        <w:rPr>
-          <w:rFonts w:ascii="Times New Roman" w:hAnsi="Times New Roman" w:cs="Times New Roman"/>
-          <w:color w:val="000000" w:themeColor="text1"/>
-          <w:sz w:val="28"/>
-          <w:szCs w:val="28"/>
-        </w:rPr>
-        <w:t xml:space="preserve">Этот шрифт легко вписывается в различные дизайнерские концепции благодаря своей универсальности и чистоте форм. Он обладает хорошей читаемостью, что делает его отличным выбором для </w:t>
-      </w:r>
-      <w:r>
-        <w:rPr>
-          <w:rFonts w:ascii="Times New Roman" w:hAnsi="Times New Roman" w:cs="Times New Roman"/>
-          <w:color w:val="000000" w:themeColor="text1"/>
-          <w:sz w:val="28"/>
-          <w:szCs w:val="28"/>
-        </w:rPr>
-        <w:t>данной информационной системы</w:t>
-      </w:r>
-      <w:r>
-        <w:rPr>
-          <w:rFonts w:ascii="Times New Roman" w:hAnsi="Times New Roman" w:cs="Times New Roman"/>
-          <w:color w:val="000000" w:themeColor="text1"/>
-          <w:sz w:val="28"/>
-          <w:szCs w:val="28"/>
-        </w:rPr>
-        <w:t>. Inter также легко сочетается с другими шрифтами, что позволяет создавать гармоничные дизайнерские композиции.</w:t>
-      </w:r>
-    </w:p>
-    <w:p>
-      <w:pPr>
-        <w:spacing w:line="360" w:lineRule="auto"/>
-        <w:ind w:firstLine="709"/>
-        <w:jc w:val="both"/>
-        <w:rPr>
-          <w:rFonts w:ascii="Times New Roman" w:hAnsi="Times New Roman" w:cs="Times New Roman"/>
-          <w:color w:val="000000" w:themeColor="text1"/>
-          <w:sz w:val="28"/>
-          <w:szCs w:val="28"/>
-        </w:rPr>
-      </w:pPr>
-      <w:r>
-        <w:rPr>
-          <w:rFonts w:ascii="Times New Roman" w:hAnsi="Times New Roman" w:cs="Times New Roman"/>
-          <w:color w:val="000000" w:themeColor="text1"/>
-          <w:sz w:val="28"/>
-          <w:szCs w:val="28"/>
-        </w:rPr>
-        <w:t>Шрифт Inter широко используется в веб-дизайне, разработке мобильных приложений, дизайне интерфейсов. Он пользуется популярностью среди дизайнеров и разработчиков благодаря своей универсальности, чистоте и современному виду. Благодаря разнообразию начертаний, Inter позволяет создавать эстетичные и профессиональные дизайны с минимумом усилий.</w:t>
-      </w:r>
-    </w:p>
-    <w:p>
-      <w:pPr>
-        <w:spacing w:line="360" w:lineRule="auto"/>
-        <w:ind w:firstLine="709"/>
-        <w:jc w:val="center"/>
-        <w:rPr>
-          <w:rFonts w:ascii="Times New Roman" w:hAnsi="Times New Roman" w:cs="Times New Roman"/>
-          <w:color w:val="000000" w:themeColor="text1"/>
-          <w:sz w:val="28"/>
-          <w:szCs w:val="28"/>
-        </w:rPr>
-      </w:pPr>
-      <w:r>
-        <w:rPr>
-          <w:rFonts w:ascii="Times New Roman" w:hAnsi="Times New Roman" w:cs="Times New Roman"/>
-          <w:noProof/>
-          <w:color w:val="000000" w:themeColor="text1"/>
-          <w:sz w:val="28"/>
-          <w:szCs w:val="28"/>
-          <w:lang w:val="en-US"/>
-        </w:rPr>
-        <w:drawing>
-          <wp:inline distT="0" distB="0" distL="0" distR="0" wp14:anchorId="31FC3163" wp14:editId="57CA3A7D">
-            <wp:extent cx="2594344" cy="2399727"/>
-            <wp:effectExtent l="0" t="0" r="0" b="635"/>
-            <wp:docPr id="10" name="Рисунок 10"/>
-            <wp:cNvGraphicFramePr>
-              <a:graphicFrameLocks xmlns:a="http://schemas.openxmlformats.org/drawingml/2006/main" noChangeAspect="1"/>
-            </wp:cNvGraphicFramePr>
-            <a:graphic xmlns:a="http://schemas.openxmlformats.org/drawingml/2006/main">
-              <a:graphicData uri="http://schemas.openxmlformats.org/drawingml/2006/picture">
-                <pic:pic xmlns:pic="http://schemas.openxmlformats.org/drawingml/2006/picture">
-                  <pic:nvPicPr>
-                    <pic:cNvPr id="2" name="Рисунок 2"/>
-                    <pic:cNvPicPr/>
-                  </pic:nvPicPr>
-                  <pic:blipFill>
-                    <a:blip r:embed="rId15" cstate="print">
-                      <a:extLst>
-                        <a:ext uri="{28A0092B-C50C-407E-A947-70E740481C1C}">
-                          <a14:useLocalDpi xmlns:a14="http://schemas.microsoft.com/office/drawing/2010/main" val="0"/>
-                        </a:ext>
-                      </a:extLst>
-                    </a:blip>
-                    <a:stretch>
-                      <a:fillRect/>
-                    </a:stretch>
-                  </pic:blipFill>
-                  <pic:spPr>
-                    <a:xfrm>
-                      <a:off x="0" y="0"/>
-                      <a:ext cx="2634463" cy="2436836"/>
-                    </a:xfrm>
-                    <a:prstGeom prst="rect">
-                      <a:avLst/>
-                    </a:prstGeom>
-                  </pic:spPr>
-                </pic:pic>
-              </a:graphicData>
-            </a:graphic>
-          </wp:inline>
-        </w:drawing>
-      </w:r>
-    </w:p>
-    <w:p>
-      <w:pPr>
-        <w:spacing w:line="360" w:lineRule="auto"/>
-        <w:ind w:firstLine="709"/>
-        <w:jc w:val="both"/>
-        <w:rPr>
-          <w:rFonts w:ascii="Times New Roman" w:hAnsi="Times New Roman" w:cs="Times New Roman"/>
-          <w:color w:val="000000" w:themeColor="text1"/>
-          <w:sz w:val="28"/>
-          <w:szCs w:val="28"/>
-        </w:rPr>
-      </w:pPr>
-      <w:r>
-        <w:rPr>
-          <w:rFonts w:ascii="Times New Roman" w:hAnsi="Times New Roman" w:cs="Times New Roman"/>
-          <w:noProof/>
-          <w:color w:val="000000" w:themeColor="text1"/>
-          <w:sz w:val="28"/>
-          <w:szCs w:val="28"/>
-          <w:lang w:val="en-US"/>
-        </w:rPr>
-        <w:lastRenderedPageBreak/>
         <w:drawing>
           <wp:inline distT="0" distB="0" distL="0" distR="0" wp14:anchorId="39246C8A" wp14:editId="4BE2FDAC">
             <wp:extent cx="5670000" cy="5244661"/>
@@ -4146,7 +4262,7 @@
                     <pic:cNvPicPr/>
                   </pic:nvPicPr>
                   <pic:blipFill>
-                    <a:blip r:embed="rId16">
+                    <a:blip r:embed="rId15">
                       <a:extLst>
                         <a:ext uri="{28A0092B-C50C-407E-A947-70E740481C1C}">
                           <a14:useLocalDpi xmlns:a14="http://schemas.microsoft.com/office/drawing/2010/main" val="0"/>
@@ -4248,6 +4364,15 @@
         </w:rPr>
         <w:t xml:space="preserve">. Они представляют собой небольшие элементы, обычно прямоугольной формы, с текстовой или графической надписью, которые пользователь может нажимать для выполнения определенного действия. </w:t>
       </w:r>
+      <w:r>
+        <w:rPr>
+          <w:rFonts w:ascii="Times New Roman" w:hAnsi="Times New Roman" w:cs="Times New Roman"/>
+          <w:color w:val="000000" w:themeColor="text1"/>
+          <w:sz w:val="28"/>
+          <w:szCs w:val="28"/>
+        </w:rPr>
+        <w:t>Далее следует пример используемых кнопок для пользовательского интерфейса.</w:t>
+      </w:r>
     </w:p>
     <w:p>
       <w:pPr>
@@ -4286,7 +4411,7 @@
                     <pic:cNvPicPr/>
                   </pic:nvPicPr>
                   <pic:blipFill>
-                    <a:blip r:embed="rId17">
+                    <a:blip r:embed="rId16">
                       <a:extLst>
                         <a:ext uri="{28A0092B-C50C-407E-A947-70E740481C1C}">
                           <a14:useLocalDpi xmlns:a14="http://schemas.microsoft.com/office/drawing/2010/main" val="0"/>
@@ -4493,7 +4618,7 @@
                     <pic:cNvPicPr/>
                   </pic:nvPicPr>
                   <pic:blipFill rotWithShape="1">
-                    <a:blip r:embed="rId18">
+                    <a:blip r:embed="rId17">
                       <a:extLst>
                         <a:ext uri="{28A0092B-C50C-407E-A947-70E740481C1C}">
                           <a14:useLocalDpi xmlns:a14="http://schemas.microsoft.com/office/drawing/2010/main" val="0"/>
@@ -5503,6 +5628,175 @@
                     <pic:cNvPicPr/>
                   </pic:nvPicPr>
                   <pic:blipFill>
+                    <a:blip r:embed="rId18">
+                      <a:extLst>
+                        <a:ext uri="{28A0092B-C50C-407E-A947-70E740481C1C}">
+                          <a14:useLocalDpi xmlns:a14="http://schemas.microsoft.com/office/drawing/2010/main" val="0"/>
+                        </a:ext>
+                      </a:extLst>
+                    </a:blip>
+                    <a:stretch>
+                      <a:fillRect/>
+                    </a:stretch>
+                  </pic:blipFill>
+                  <pic:spPr>
+                    <a:xfrm>
+                      <a:off x="0" y="0"/>
+                      <a:ext cx="5670000" cy="3463300"/>
+                    </a:xfrm>
+                    <a:prstGeom prst="rect">
+                      <a:avLst/>
+                    </a:prstGeom>
+                  </pic:spPr>
+                </pic:pic>
+              </a:graphicData>
+            </a:graphic>
+          </wp:inline>
+        </w:drawing>
+      </w:r>
+    </w:p>
+    <w:p>
+      <w:pPr>
+        <w:pStyle w:val="a4"/>
+        <w:spacing w:line="360" w:lineRule="auto"/>
+        <w:ind w:left="709"/>
+        <w:jc w:val="both"/>
+        <w:rPr>
+          <w:rFonts w:ascii="Times New Roman" w:hAnsi="Times New Roman" w:cs="Times New Roman"/>
+          <w:color w:val="000000" w:themeColor="text1"/>
+          <w:sz w:val="28"/>
+          <w:szCs w:val="28"/>
+        </w:rPr>
+      </w:pPr>
+      <w:r>
+        <w:rPr>
+          <w:rFonts w:ascii="Times New Roman" w:hAnsi="Times New Roman" w:cs="Times New Roman"/>
+          <w:color w:val="000000" w:themeColor="text1"/>
+          <w:sz w:val="28"/>
+          <w:szCs w:val="28"/>
+        </w:rPr>
+        <w:t>Сцена выбора категории</w:t>
+      </w:r>
+      <w:r>
+        <w:rPr>
+          <w:rFonts w:ascii="Times New Roman" w:hAnsi="Times New Roman" w:cs="Times New Roman"/>
+          <w:color w:val="000000" w:themeColor="text1"/>
+          <w:sz w:val="28"/>
+          <w:szCs w:val="28"/>
+        </w:rPr>
+        <w:t xml:space="preserve"> является </w:t>
+      </w:r>
+      <w:r>
+        <w:rPr>
+          <w:rFonts w:ascii="Times New Roman" w:hAnsi="Times New Roman" w:cs="Times New Roman"/>
+          <w:color w:val="000000" w:themeColor="text1"/>
+          <w:sz w:val="28"/>
+          <w:szCs w:val="28"/>
+        </w:rPr>
+        <w:t>окно</w:t>
+      </w:r>
+      <w:r>
+        <w:rPr>
+          <w:rFonts w:ascii="Times New Roman" w:hAnsi="Times New Roman" w:cs="Times New Roman"/>
+          <w:color w:val="000000" w:themeColor="text1"/>
+          <w:sz w:val="28"/>
+          <w:szCs w:val="28"/>
+        </w:rPr>
+        <w:t>, котор</w:t>
+      </w:r>
+      <w:r>
+        <w:rPr>
+          <w:rFonts w:ascii="Times New Roman" w:hAnsi="Times New Roman" w:cs="Times New Roman"/>
+          <w:color w:val="000000" w:themeColor="text1"/>
+          <w:sz w:val="28"/>
+          <w:szCs w:val="28"/>
+        </w:rPr>
+        <w:t xml:space="preserve">ое </w:t>
+      </w:r>
+      <w:r>
+        <w:rPr>
+          <w:rFonts w:ascii="Times New Roman" w:hAnsi="Times New Roman" w:cs="Times New Roman"/>
+          <w:color w:val="000000" w:themeColor="text1"/>
+          <w:sz w:val="28"/>
+          <w:szCs w:val="28"/>
+        </w:rPr>
+        <w:t xml:space="preserve">содержит в себе </w:t>
+      </w:r>
+      <w:r>
+        <w:rPr>
+          <w:rFonts w:ascii="Times New Roman" w:hAnsi="Times New Roman" w:cs="Times New Roman"/>
+          <w:color w:val="000000" w:themeColor="text1"/>
+          <w:sz w:val="28"/>
+          <w:szCs w:val="28"/>
+        </w:rPr>
+        <w:t xml:space="preserve">разбиение категорий по отдельным секциям. </w:t>
+      </w:r>
+      <w:r>
+        <w:rPr>
+          <w:rFonts w:ascii="Times New Roman" w:hAnsi="Times New Roman" w:cs="Times New Roman"/>
+          <w:color w:val="000000" w:themeColor="text1"/>
+          <w:sz w:val="28"/>
+          <w:szCs w:val="28"/>
+        </w:rPr>
+        <w:t>Он</w:t>
+      </w:r>
+      <w:r>
+        <w:rPr>
+          <w:rFonts w:ascii="Times New Roman" w:hAnsi="Times New Roman" w:cs="Times New Roman"/>
+          <w:color w:val="000000" w:themeColor="text1"/>
+          <w:sz w:val="28"/>
+          <w:szCs w:val="28"/>
+        </w:rPr>
+        <w:t xml:space="preserve">о </w:t>
+      </w:r>
+      <w:r>
+        <w:rPr>
+          <w:rFonts w:ascii="Times New Roman" w:hAnsi="Times New Roman" w:cs="Times New Roman"/>
+          <w:color w:val="000000" w:themeColor="text1"/>
+          <w:sz w:val="28"/>
+          <w:szCs w:val="28"/>
+        </w:rPr>
+        <w:t>выглядит следующим образом.</w:t>
+      </w:r>
+    </w:p>
+    <w:p>
+      <w:pPr>
+        <w:pStyle w:val="a4"/>
+        <w:spacing w:line="360" w:lineRule="auto"/>
+        <w:ind w:left="709"/>
+        <w:jc w:val="both"/>
+        <w:rPr>
+          <w:rFonts w:ascii="Times New Roman" w:hAnsi="Times New Roman" w:cs="Times New Roman"/>
+          <w:color w:val="000000" w:themeColor="text1"/>
+          <w:sz w:val="28"/>
+          <w:szCs w:val="28"/>
+        </w:rPr>
+      </w:pPr>
+      <w:r>
+        <w:rPr>
+          <w:rFonts w:ascii="Times New Roman" w:hAnsi="Times New Roman" w:cs="Times New Roman"/>
+          <w:noProof/>
+          <w:color w:val="000000" w:themeColor="text1"/>
+          <w:sz w:val="28"/>
+          <w:szCs w:val="28"/>
+        </w:rPr>
+        <w:lastRenderedPageBreak/>
+        <w:drawing>
+          <wp:inline distT="0" distB="0" distL="0" distR="0" wp14:anchorId="66508B4F" wp14:editId="47898541">
+            <wp:extent cx="5670000" cy="3463300"/>
+            <wp:effectExtent l="0" t="0" r="6985" b="3810"/>
+            <wp:docPr id="12" name="Рисунок 12"/>
+            <wp:cNvGraphicFramePr>
+              <a:graphicFrameLocks xmlns:a="http://schemas.openxmlformats.org/drawingml/2006/main" noChangeAspect="1"/>
+            </wp:cNvGraphicFramePr>
+            <a:graphic xmlns:a="http://schemas.openxmlformats.org/drawingml/2006/main">
+              <a:graphicData uri="http://schemas.openxmlformats.org/drawingml/2006/picture">
+                <pic:pic xmlns:pic="http://schemas.openxmlformats.org/drawingml/2006/picture">
+                  <pic:nvPicPr>
+                    <pic:cNvPr id="12" name="category.png"/>
+                    <pic:cNvPicPr/>
+                  </pic:nvPicPr>
+                  <pic:blipFill>
                     <a:blip r:embed="rId19">
                       <a:extLst>
                         <a:ext uri="{28A0092B-C50C-407E-A947-70E740481C1C}">
@@ -5550,52 +5844,7 @@
           <w:sz w:val="28"/>
           <w:szCs w:val="28"/>
         </w:rPr>
-        <w:t>Сцена выбора категории</w:t>
-      </w:r>
-      <w:r>
-        <w:rPr>
-          <w:rFonts w:ascii="Times New Roman" w:hAnsi="Times New Roman" w:cs="Times New Roman"/>
-          <w:color w:val="000000" w:themeColor="text1"/>
-          <w:sz w:val="28"/>
-          <w:szCs w:val="28"/>
-        </w:rPr>
-        <w:t xml:space="preserve"> является сцена, которая содержит в себе </w:t>
-      </w:r>
-      <w:r>
-        <w:rPr>
-          <w:rFonts w:ascii="Times New Roman" w:hAnsi="Times New Roman" w:cs="Times New Roman"/>
-          <w:color w:val="000000" w:themeColor="text1"/>
-          <w:sz w:val="28"/>
-          <w:szCs w:val="28"/>
-        </w:rPr>
-        <w:t xml:space="preserve">разбиение категорий по отдельным секциям. </w:t>
-      </w:r>
-      <w:r>
-        <w:rPr>
-          <w:rFonts w:ascii="Times New Roman" w:hAnsi="Times New Roman" w:cs="Times New Roman"/>
-          <w:color w:val="000000" w:themeColor="text1"/>
-          <w:sz w:val="28"/>
-          <w:szCs w:val="28"/>
-        </w:rPr>
-        <w:t>Он</w:t>
-      </w:r>
-      <w:r>
-        <w:rPr>
-          <w:rFonts w:ascii="Times New Roman" w:hAnsi="Times New Roman" w:cs="Times New Roman"/>
-          <w:color w:val="000000" w:themeColor="text1"/>
-          <w:sz w:val="28"/>
-          <w:szCs w:val="28"/>
-        </w:rPr>
-        <w:t>а</w:t>
-      </w:r>
-      <w:r>
-        <w:rPr>
-          <w:rFonts w:ascii="Times New Roman" w:hAnsi="Times New Roman" w:cs="Times New Roman"/>
-          <w:color w:val="000000" w:themeColor="text1"/>
-          <w:sz w:val="28"/>
-          <w:szCs w:val="28"/>
-        </w:rPr>
-        <w:t xml:space="preserve"> выглядит следующим образом.</w:t>
+        <w:t>Сцена отображения таблицы данных выводит пользователю всю информацию об анкетах или вакансиях.</w:t>
       </w:r>
     </w:p>
     <w:p>
@@ -5619,12 +5868,11 @@
           <w:sz w:val="28"/>
           <w:szCs w:val="28"/>
         </w:rPr>
-        <w:lastRenderedPageBreak/>
         <w:drawing>
-          <wp:inline distT="0" distB="0" distL="0" distR="0" wp14:anchorId="66508B4F" wp14:editId="47898541">
+          <wp:inline distT="0" distB="0" distL="0" distR="0" wp14:anchorId="096207A9" wp14:editId="1055BB37">
             <wp:extent cx="5670000" cy="3463300"/>
             <wp:effectExtent l="0" t="0" r="6985" b="3810"/>
-            <wp:docPr id="12" name="Рисунок 12"/>
+            <wp:docPr id="17" name="Рисунок 17"/>
             <wp:cNvGraphicFramePr>
               <a:graphicFrameLocks xmlns:a="http://schemas.openxmlformats.org/drawingml/2006/main" noChangeAspect="1"/>
             </wp:cNvGraphicFramePr>
@@ -5632,7 +5880,7 @@
               <a:graphicData uri="http://schemas.openxmlformats.org/drawingml/2006/picture">
                 <pic:pic xmlns:pic="http://schemas.openxmlformats.org/drawingml/2006/picture">
                   <pic:nvPicPr>
-                    <pic:cNvPr id="12" name="category.png"/>
+                    <pic:cNvPr id="17" name="main.png"/>
                     <pic:cNvPicPr/>
                   </pic:nvPicPr>
                   <pic:blipFill>
@@ -5683,93 +5931,6 @@
           <w:sz w:val="28"/>
           <w:szCs w:val="28"/>
         </w:rPr>
-        <w:t>Сцена отображения таблицы данных выводит пользователю всю информацию об анкетах или вакансиях.</w:t>
-      </w:r>
-    </w:p>
-    <w:p>
-      <w:pPr>
-        <w:pStyle w:val="a4"/>
-        <w:spacing w:line="360" w:lineRule="auto"/>
-        <w:ind w:left="709"/>
-        <w:jc w:val="both"/>
-        <w:rPr>
-          <w:rFonts w:ascii="Times New Roman" w:hAnsi="Times New Roman" w:cs="Times New Roman"/>
-          <w:color w:val="000000" w:themeColor="text1"/>
-          <w:sz w:val="28"/>
-          <w:szCs w:val="28"/>
-        </w:rPr>
-      </w:pPr>
-      <w:r>
-        <w:rPr>
-          <w:rFonts w:ascii="Times New Roman" w:hAnsi="Times New Roman" w:cs="Times New Roman"/>
-          <w:noProof/>
-          <w:color w:val="000000" w:themeColor="text1"/>
-          <w:sz w:val="28"/>
-          <w:szCs w:val="28"/>
-        </w:rPr>
-        <w:drawing>
-          <wp:inline distT="0" distB="0" distL="0" distR="0" wp14:anchorId="096207A9" wp14:editId="1055BB37">
-            <wp:extent cx="5670000" cy="3463300"/>
-            <wp:effectExtent l="0" t="0" r="6985" b="3810"/>
-            <wp:docPr id="17" name="Рисунок 17"/>
-            <wp:cNvGraphicFramePr>
-              <a:graphicFrameLocks xmlns:a="http://schemas.openxmlformats.org/drawingml/2006/main" noChangeAspect="1"/>
-            </wp:cNvGraphicFramePr>
-            <a:graphic xmlns:a="http://schemas.openxmlformats.org/drawingml/2006/main">
-              <a:graphicData uri="http://schemas.openxmlformats.org/drawingml/2006/picture">
-                <pic:pic xmlns:pic="http://schemas.openxmlformats.org/drawingml/2006/picture">
-                  <pic:nvPicPr>
-                    <pic:cNvPr id="17" name="main.png"/>
-                    <pic:cNvPicPr/>
-                  </pic:nvPicPr>
-                  <pic:blipFill>
-                    <a:blip r:embed="rId21">
-                      <a:extLst>
-                        <a:ext uri="{28A0092B-C50C-407E-A947-70E740481C1C}">
-                          <a14:useLocalDpi xmlns:a14="http://schemas.microsoft.com/office/drawing/2010/main" val="0"/>
-                        </a:ext>
-                      </a:extLst>
-                    </a:blip>
-                    <a:stretch>
-                      <a:fillRect/>
-                    </a:stretch>
-                  </pic:blipFill>
-                  <pic:spPr>
-                    <a:xfrm>
-                      <a:off x="0" y="0"/>
-                      <a:ext cx="5670000" cy="3463300"/>
-                    </a:xfrm>
-                    <a:prstGeom prst="rect">
-                      <a:avLst/>
-                    </a:prstGeom>
-                  </pic:spPr>
-                </pic:pic>
-              </a:graphicData>
-            </a:graphic>
-          </wp:inline>
-        </w:drawing>
-      </w:r>
-    </w:p>
-    <w:p>
-      <w:pPr>
-        <w:pStyle w:val="a4"/>
-        <w:spacing w:line="360" w:lineRule="auto"/>
-        <w:ind w:left="709"/>
-        <w:jc w:val="both"/>
-        <w:rPr>
-          <w:rFonts w:ascii="Times New Roman" w:hAnsi="Times New Roman" w:cs="Times New Roman"/>
-          <w:color w:val="000000" w:themeColor="text1"/>
-          <w:sz w:val="28"/>
-          <w:szCs w:val="28"/>
-        </w:rPr>
-      </w:pPr>
-      <w:r>
-        <w:rPr>
-          <w:rFonts w:ascii="Times New Roman" w:hAnsi="Times New Roman" w:cs="Times New Roman"/>
-          <w:color w:val="000000" w:themeColor="text1"/>
-          <w:sz w:val="28"/>
-          <w:szCs w:val="28"/>
-        </w:rPr>
         <w:t>Сцена выбранной информацию содержит в себе окно, которое позволяет пользователю добавить или изменить выбранные данные.</w:t>
       </w:r>
       <w:r>
@@ -5834,7 +5995,7 @@
                     <pic:cNvPicPr/>
                   </pic:nvPicPr>
                   <pic:blipFill>
-                    <a:blip r:embed="rId22">
+                    <a:blip r:embed="rId21">
                       <a:extLst>
                         <a:ext uri="{28A0092B-C50C-407E-A947-70E740481C1C}">
                           <a14:useLocalDpi xmlns:a14="http://schemas.microsoft.com/office/drawing/2010/main" val="0"/>
@@ -5989,10 +6150,17 @@
           <w:sz w:val="28"/>
           <w:szCs w:val="28"/>
         </w:rPr>
-        <w:t>Из-за того что система не работает с отличными друг от друга данными, а наоборот функционирует в одной информационной среде – разработать такой эскиз не требует больших усилий для компании.</w:t>
-      </w:r>
-      <w:bookmarkStart w:id="2" w:name="_GoBack"/>
-      <w:bookmarkEnd w:id="2"/>
+        <w:t>Из-за того, что</w:t>
+      </w:r>
+      <w:r>
+        <w:rPr>
+          <w:rFonts w:ascii="Times New Roman" w:hAnsi="Times New Roman" w:cs="Times New Roman"/>
+          <w:color w:val="000000" w:themeColor="text1"/>
+          <w:sz w:val="28"/>
+          <w:szCs w:val="28"/>
+        </w:rPr>
+        <w:t xml:space="preserve"> система не работает с отличными друг от друга данными, а наоборот функционирует в одной информационной среде – разработать такой эскиз не требует больших усилий для компании.</w:t>
+      </w:r>
     </w:p>
     <w:p>
       <w:pPr>
@@ -6764,7 +6932,7 @@
           <w:sz w:val="28"/>
           <w:szCs w:val="28"/>
         </w:rPr>
-        <w:t>Последний этап жизненного цикла разработки информационной системы для компании "StaffHarmony" – это эксплуатация системы. На этом этапе осуществляется непосредственное использование разработанной системы для обработки данных анкет и вакансий, что позволит значительно увеличить эффективность и продуктивность сотрудников компании. Эксплуатация системы включает в себя поддержку ее работоспособности, обеспечение безопасности данных, а также обучение персонала по использованию новой системы.</w:t>
+        <w:t>Последний этап жизненного цикла разработки информационной системы для компании "StaffHarmony" – это эксплуатация системы. На этом этапе осуществляется непосредственное использование разработанной системы для обработки данных анкет и вакансий, что позволит значительно увеличить эффективность и продуктивность сотрудников компании. Эксплуатация системы включает в себя поддержку ее работоспособности, а также обучение персонала по использованию новой системы.</w:t>
       </w:r>
     </w:p>
     <w:p>
@@ -7431,32 +7599,88 @@
           <w:szCs w:val="28"/>
         </w:rPr>
       </w:pPr>
-      <w:r>
-        <w:rPr>
-          <w:rFonts w:ascii="Times New Roman" w:hAnsi="Times New Roman" w:cs="Times New Roman"/>
-          <w:color w:val="000000" w:themeColor="text1"/>
-          <w:sz w:val="28"/>
-          <w:szCs w:val="28"/>
-        </w:rPr>
-        <w:t xml:space="preserve">«скрины </w:t>
-      </w:r>
-      <w:r>
-        <w:rPr>
-          <w:rFonts w:ascii="Times New Roman" w:hAnsi="Times New Roman" w:cs="Times New Roman"/>
-          <w:color w:val="000000" w:themeColor="text1"/>
-          <w:sz w:val="28"/>
-          <w:szCs w:val="28"/>
-        </w:rPr>
-        <w:t>Swagger</w:t>
-      </w:r>
-      <w:r>
-        <w:rPr>
-          <w:rFonts w:ascii="Times New Roman" w:hAnsi="Times New Roman" w:cs="Times New Roman"/>
-          <w:color w:val="000000" w:themeColor="text1"/>
-          <w:sz w:val="28"/>
-          <w:szCs w:val="28"/>
-        </w:rPr>
-        <w:t>»</w:t>
+      <w:bookmarkStart w:id="2" w:name="_GoBack"/>
+      <w:bookmarkEnd w:id="2"/>
+      <w:r>
+        <w:rPr>
+          <w:rFonts w:ascii="Times New Roman" w:hAnsi="Times New Roman" w:cs="Times New Roman"/>
+          <w:color w:val="000000" w:themeColor="text1"/>
+          <w:sz w:val="28"/>
+          <w:szCs w:val="28"/>
+        </w:rPr>
+        <w:t xml:space="preserve">В документацию клиента входит подробное </w:t>
+      </w:r>
+      <w:r>
+        <w:rPr>
+          <w:rFonts w:ascii="Times New Roman" w:hAnsi="Times New Roman" w:cs="Times New Roman"/>
+          <w:color w:val="000000" w:themeColor="text1"/>
+          <w:sz w:val="28"/>
+          <w:szCs w:val="28"/>
+        </w:rPr>
+        <w:t xml:space="preserve">описание </w:t>
+      </w:r>
+      <w:r>
+        <w:rPr>
+          <w:rFonts w:ascii="Times New Roman" w:hAnsi="Times New Roman" w:cs="Times New Roman"/>
+          <w:color w:val="000000" w:themeColor="text1"/>
+          <w:sz w:val="28"/>
+          <w:szCs w:val="28"/>
+        </w:rPr>
+        <w:t>взаимодействи</w:t>
+      </w:r>
+      <w:r>
+        <w:rPr>
+          <w:rFonts w:ascii="Times New Roman" w:hAnsi="Times New Roman" w:cs="Times New Roman"/>
+          <w:color w:val="000000" w:themeColor="text1"/>
+          <w:sz w:val="28"/>
+          <w:szCs w:val="28"/>
+        </w:rPr>
+        <w:t xml:space="preserve">я </w:t>
+      </w:r>
+      <w:r>
+        <w:rPr>
+          <w:rFonts w:ascii="Times New Roman" w:hAnsi="Times New Roman" w:cs="Times New Roman"/>
+          <w:color w:val="000000" w:themeColor="text1"/>
+          <w:sz w:val="28"/>
+          <w:szCs w:val="28"/>
+        </w:rPr>
+        <w:t>всех модулей</w:t>
+      </w:r>
+      <w:r>
+        <w:rPr>
+          <w:rFonts w:ascii="Times New Roman" w:hAnsi="Times New Roman" w:cs="Times New Roman"/>
+          <w:color w:val="000000" w:themeColor="text1"/>
+          <w:sz w:val="28"/>
+          <w:szCs w:val="28"/>
+        </w:rPr>
+        <w:t xml:space="preserve"> клиентской части с сервером</w:t>
+      </w:r>
+      <w:r>
+        <w:rPr>
+          <w:rFonts w:ascii="Times New Roman" w:hAnsi="Times New Roman" w:cs="Times New Roman"/>
+          <w:color w:val="000000" w:themeColor="text1"/>
+          <w:sz w:val="28"/>
+          <w:szCs w:val="28"/>
+        </w:rPr>
+        <w:t>.</w:t>
+      </w:r>
+      <w:r>
+        <w:rPr>
+          <w:rFonts w:ascii="Times New Roman" w:hAnsi="Times New Roman" w:cs="Times New Roman"/>
+          <w:color w:val="000000" w:themeColor="text1"/>
+          <w:sz w:val="28"/>
+          <w:szCs w:val="28"/>
+        </w:rPr>
+        <w:t xml:space="preserve"> </w:t>
+      </w:r>
+      <w:r>
+        <w:rPr>
+          <w:rFonts w:ascii="Times New Roman" w:hAnsi="Times New Roman" w:cs="Times New Roman"/>
+          <w:color w:val="000000" w:themeColor="text1"/>
+          <w:sz w:val="28"/>
+          <w:szCs w:val="28"/>
+        </w:rPr>
+        <w:t>Далее следует подробное описание базовых модулей клиента, которые пользователь чаще всего будет использовать.</w:t>
       </w:r>
     </w:p>
     <w:p>
@@ -7479,79 +7703,61 @@
           <w:sz w:val="28"/>
           <w:szCs w:val="28"/>
         </w:rPr>
-        <w:t xml:space="preserve">В документацию клиента входит подробное </w:t>
-      </w:r>
-      <w:r>
-        <w:rPr>
-          <w:rFonts w:ascii="Times New Roman" w:hAnsi="Times New Roman" w:cs="Times New Roman"/>
-          <w:color w:val="000000" w:themeColor="text1"/>
-          <w:sz w:val="28"/>
-          <w:szCs w:val="28"/>
-        </w:rPr>
-        <w:t xml:space="preserve">описание </w:t>
-      </w:r>
-      <w:r>
-        <w:rPr>
-          <w:rFonts w:ascii="Times New Roman" w:hAnsi="Times New Roman" w:cs="Times New Roman"/>
-          <w:color w:val="000000" w:themeColor="text1"/>
-          <w:sz w:val="28"/>
-          <w:szCs w:val="28"/>
-        </w:rPr>
-        <w:t>взаимодействи</w:t>
-      </w:r>
-      <w:r>
-        <w:rPr>
-          <w:rFonts w:ascii="Times New Roman" w:hAnsi="Times New Roman" w:cs="Times New Roman"/>
-          <w:color w:val="000000" w:themeColor="text1"/>
-          <w:sz w:val="28"/>
-          <w:szCs w:val="28"/>
-        </w:rPr>
-        <w:t xml:space="preserve">я </w:t>
-      </w:r>
-      <w:r>
-        <w:rPr>
-          <w:rFonts w:ascii="Times New Roman" w:hAnsi="Times New Roman" w:cs="Times New Roman"/>
-          <w:color w:val="000000" w:themeColor="text1"/>
-          <w:sz w:val="28"/>
-          <w:szCs w:val="28"/>
-        </w:rPr>
-        <w:t>всех модулей</w:t>
-      </w:r>
-      <w:r>
-        <w:rPr>
-          <w:rFonts w:ascii="Times New Roman" w:hAnsi="Times New Roman" w:cs="Times New Roman"/>
-          <w:color w:val="000000" w:themeColor="text1"/>
-          <w:sz w:val="28"/>
-          <w:szCs w:val="28"/>
-        </w:rPr>
-        <w:t xml:space="preserve"> клиентской части с сервером</w:t>
-      </w:r>
-      <w:r>
-        <w:rPr>
-          <w:rFonts w:ascii="Times New Roman" w:hAnsi="Times New Roman" w:cs="Times New Roman"/>
-          <w:color w:val="000000" w:themeColor="text1"/>
-          <w:sz w:val="28"/>
-          <w:szCs w:val="28"/>
-        </w:rPr>
-        <w:t>.</w:t>
-      </w:r>
-      <w:r>
-        <w:rPr>
-          <w:rFonts w:ascii="Times New Roman" w:hAnsi="Times New Roman" w:cs="Times New Roman"/>
-          <w:color w:val="000000" w:themeColor="text1"/>
-          <w:sz w:val="28"/>
-          <w:szCs w:val="28"/>
-        </w:rPr>
-        <w:t xml:space="preserve"> </w:t>
-      </w:r>
-      <w:r>
-        <w:rPr>
-          <w:rFonts w:ascii="Times New Roman" w:hAnsi="Times New Roman" w:cs="Times New Roman"/>
-          <w:color w:val="000000" w:themeColor="text1"/>
-          <w:sz w:val="28"/>
-          <w:szCs w:val="28"/>
-        </w:rPr>
-        <w:t>Далее следует подробное описание базовых модулей клиента, которые пользователь чаще всего будет использовать.</w:t>
+        <w:t xml:space="preserve">Модуль добавления. </w:t>
+      </w:r>
+      <w:r>
+        <w:rPr>
+          <w:rFonts w:ascii="Times New Roman" w:hAnsi="Times New Roman" w:cs="Times New Roman"/>
+          <w:color w:val="000000" w:themeColor="text1"/>
+          <w:sz w:val="28"/>
+          <w:szCs w:val="28"/>
+        </w:rPr>
+        <w:t>Пользователь,</w:t>
+      </w:r>
+      <w:r>
+        <w:rPr>
+          <w:rFonts w:ascii="Times New Roman" w:hAnsi="Times New Roman" w:cs="Times New Roman"/>
+          <w:color w:val="000000" w:themeColor="text1"/>
+          <w:sz w:val="28"/>
+          <w:szCs w:val="28"/>
+        </w:rPr>
+        <w:t xml:space="preserve"> нажимая на кнопку «добавить» вызывает отдельную функцию системы, которая отвечает за регистрацию новых данных.</w:t>
+      </w:r>
+      <w:r>
+        <w:rPr>
+          <w:rFonts w:ascii="Times New Roman" w:hAnsi="Times New Roman" w:cs="Times New Roman"/>
+          <w:color w:val="000000" w:themeColor="text1"/>
+          <w:sz w:val="28"/>
+          <w:szCs w:val="28"/>
+        </w:rPr>
+        <w:t xml:space="preserve"> Далее пользователю следует ввести требуемые данные, проверить их на правильность и затем </w:t>
+      </w:r>
+      <w:r>
+        <w:rPr>
+          <w:rFonts w:ascii="Times New Roman" w:hAnsi="Times New Roman" w:cs="Times New Roman"/>
+          <w:color w:val="000000" w:themeColor="text1"/>
+          <w:sz w:val="28"/>
+          <w:szCs w:val="28"/>
+        </w:rPr>
+        <w:t xml:space="preserve">добавить их </w:t>
+      </w:r>
+      <w:r>
+        <w:rPr>
+          <w:rFonts w:ascii="Times New Roman" w:hAnsi="Times New Roman" w:cs="Times New Roman"/>
+          <w:color w:val="000000" w:themeColor="text1"/>
+          <w:sz w:val="28"/>
+          <w:szCs w:val="28"/>
+        </w:rPr>
+        <w:t xml:space="preserve">в </w:t>
+      </w:r>
+      <w:r>
+        <w:rPr>
+          <w:rFonts w:ascii="Times New Roman" w:hAnsi="Times New Roman" w:cs="Times New Roman"/>
+          <w:color w:val="000000" w:themeColor="text1"/>
+          <w:sz w:val="28"/>
+          <w:szCs w:val="28"/>
+        </w:rPr>
+        <w:t>систему.</w:t>
       </w:r>
     </w:p>
     <w:p>
@@ -7574,34 +7780,30 @@
           <w:sz w:val="28"/>
           <w:szCs w:val="28"/>
         </w:rPr>
-        <w:t xml:space="preserve">Модуль добавления. </w:t>
-      </w:r>
-      <w:r>
-        <w:rPr>
-          <w:rFonts w:ascii="Times New Roman" w:hAnsi="Times New Roman" w:cs="Times New Roman"/>
-          <w:color w:val="000000" w:themeColor="text1"/>
-          <w:sz w:val="28"/>
-          <w:szCs w:val="28"/>
-        </w:rPr>
-        <w:t>Пользователь,</w:t>
-      </w:r>
-      <w:r>
-        <w:rPr>
-          <w:rFonts w:ascii="Times New Roman" w:hAnsi="Times New Roman" w:cs="Times New Roman"/>
-          <w:color w:val="000000" w:themeColor="text1"/>
-          <w:sz w:val="28"/>
-          <w:szCs w:val="28"/>
-        </w:rPr>
-        <w:t xml:space="preserve"> нажимая на кнопку «добавить» вызывает отдельную функцию системы, которая отвечает за регистрацию новых данных.</w:t>
-      </w:r>
-      <w:r>
-        <w:rPr>
-          <w:rFonts w:ascii="Times New Roman" w:hAnsi="Times New Roman" w:cs="Times New Roman"/>
-          <w:color w:val="000000" w:themeColor="text1"/>
-          <w:sz w:val="28"/>
-          <w:szCs w:val="28"/>
-        </w:rPr>
-        <w:t xml:space="preserve"> Далее пользователю следует ввести требуемые данные, проверить их на правильность и затем </w:t>
+        <w:t>Модуль удаления. Пользователь, нажимая не кнопку «удалить» вызывает отдельную функцию системы, которая отвечает за удаление данных. После нажатия, выбранные данные удаляются из системы.</w:t>
+      </w:r>
+    </w:p>
+    <w:p>
+      <w:pPr>
+        <w:pStyle w:val="a4"/>
+        <w:spacing w:line="360" w:lineRule="auto"/>
+        <w:ind w:left="0" w:firstLine="709"/>
+        <w:jc w:val="both"/>
+        <w:rPr>
+          <w:rFonts w:ascii="Times New Roman" w:hAnsi="Times New Roman" w:cs="Times New Roman"/>
+          <w:color w:val="000000" w:themeColor="text1"/>
+          <w:sz w:val="28"/>
+          <w:szCs w:val="28"/>
+        </w:rPr>
+      </w:pPr>
+      <w:r>
+        <w:rPr>
+          <w:rFonts w:ascii="Times New Roman" w:hAnsi="Times New Roman" w:cs="Times New Roman"/>
+          <w:color w:val="000000" w:themeColor="text1"/>
+          <w:sz w:val="28"/>
+          <w:szCs w:val="28"/>
+        </w:rPr>
+        <w:t xml:space="preserve">Модуль изменения. Пользователь, нажимая на кнопку «изменить» вызывает отдельную функцию системы, которая отвечает за изменение данных. Далее пользователю требуется ввести уже новые данные, проверить их на правильность и </w:t>
       </w:r>
       <w:r>
         <w:rPr>
@@ -7642,80 +7844,6 @@
           <w:color w:val="000000" w:themeColor="text1"/>
           <w:sz w:val="28"/>
           <w:szCs w:val="28"/>
-        </w:rPr>
-      </w:pPr>
-      <w:r>
-        <w:rPr>
-          <w:rFonts w:ascii="Times New Roman" w:hAnsi="Times New Roman" w:cs="Times New Roman"/>
-          <w:color w:val="000000" w:themeColor="text1"/>
-          <w:sz w:val="28"/>
-          <w:szCs w:val="28"/>
-        </w:rPr>
-        <w:t>Модуль удаления. Пользователь, нажимая не кнопку «удалить» вызывает отдельную функцию системы, которая отвечает за удаление данных. После нажатия, выбранные данные удаляются из системы.</w:t>
-      </w:r>
-    </w:p>
-    <w:p>
-      <w:pPr>
-        <w:pStyle w:val="a4"/>
-        <w:spacing w:line="360" w:lineRule="auto"/>
-        <w:ind w:left="0" w:firstLine="709"/>
-        <w:jc w:val="both"/>
-        <w:rPr>
-          <w:rFonts w:ascii="Times New Roman" w:hAnsi="Times New Roman" w:cs="Times New Roman"/>
-          <w:color w:val="000000" w:themeColor="text1"/>
-          <w:sz w:val="28"/>
-          <w:szCs w:val="28"/>
-        </w:rPr>
-      </w:pPr>
-      <w:r>
-        <w:rPr>
-          <w:rFonts w:ascii="Times New Roman" w:hAnsi="Times New Roman" w:cs="Times New Roman"/>
-          <w:color w:val="000000" w:themeColor="text1"/>
-          <w:sz w:val="28"/>
-          <w:szCs w:val="28"/>
-        </w:rPr>
-        <w:t xml:space="preserve">Модуль изменения. Пользователь, нажимая на кнопку «изменить» вызывает отдельную функцию системы, которая отвечает за изменение данных. Далее пользователю требуется ввести уже новые данные, проверить их на правильность и </w:t>
-      </w:r>
-      <w:r>
-        <w:rPr>
-          <w:rFonts w:ascii="Times New Roman" w:hAnsi="Times New Roman" w:cs="Times New Roman"/>
-          <w:color w:val="000000" w:themeColor="text1"/>
-          <w:sz w:val="28"/>
-          <w:szCs w:val="28"/>
-        </w:rPr>
-        <w:t xml:space="preserve">добавить их </w:t>
-      </w:r>
-      <w:r>
-        <w:rPr>
-          <w:rFonts w:ascii="Times New Roman" w:hAnsi="Times New Roman" w:cs="Times New Roman"/>
-          <w:color w:val="000000" w:themeColor="text1"/>
-          <w:sz w:val="28"/>
-          <w:szCs w:val="28"/>
-        </w:rPr>
-        <w:t xml:space="preserve">в </w:t>
-      </w:r>
-      <w:r>
-        <w:rPr>
-          <w:rFonts w:ascii="Times New Roman" w:hAnsi="Times New Roman" w:cs="Times New Roman"/>
-          <w:color w:val="000000" w:themeColor="text1"/>
-          <w:sz w:val="28"/>
-          <w:szCs w:val="28"/>
-        </w:rPr>
-        <w:t>систему.</w:t>
-      </w:r>
-    </w:p>
-    <w:p>
-      <w:pPr>
-        <w:pStyle w:val="a4"/>
-        <w:spacing w:line="360" w:lineRule="auto"/>
-        <w:ind w:left="0" w:firstLine="709"/>
-        <w:jc w:val="both"/>
-        <w:rPr>
-          <w:rFonts w:ascii="Times New Roman" w:hAnsi="Times New Roman" w:cs="Times New Roman"/>
-          <w:color w:val="000000" w:themeColor="text1"/>
-          <w:sz w:val="28"/>
-          <w:szCs w:val="28"/>
-          <w:lang w:val="en-US"/>
         </w:rPr>
       </w:pPr>
       <w:r>
@@ -7823,7 +7951,7 @@
           <w:ilvl w:val="0"/>
           <w:numId w:val="26"/>
         </w:numPr>
-        <w:spacing w:line="240" w:lineRule="auto"/>
+        <w:spacing w:line="360" w:lineRule="auto"/>
         <w:ind w:left="0" w:firstLine="709"/>
         <w:jc w:val="both"/>
         <w:rPr>
@@ -7850,7 +7978,7 @@
           <w:ilvl w:val="0"/>
           <w:numId w:val="26"/>
         </w:numPr>
-        <w:spacing w:line="240" w:lineRule="auto"/>
+        <w:spacing w:line="360" w:lineRule="auto"/>
         <w:ind w:left="0" w:firstLine="709"/>
         <w:jc w:val="both"/>
         <w:rPr>
@@ -7877,7 +8005,7 @@
           <w:ilvl w:val="0"/>
           <w:numId w:val="26"/>
         </w:numPr>
-        <w:spacing w:line="240" w:lineRule="auto"/>
+        <w:spacing w:line="360" w:lineRule="auto"/>
         <w:ind w:left="0" w:firstLine="709"/>
         <w:jc w:val="both"/>
         <w:rPr>
@@ -7904,7 +8032,7 @@
           <w:ilvl w:val="0"/>
           <w:numId w:val="26"/>
         </w:numPr>
-        <w:spacing w:line="240" w:lineRule="auto"/>
+        <w:spacing w:line="360" w:lineRule="auto"/>
         <w:ind w:left="0" w:firstLine="709"/>
         <w:jc w:val="both"/>
         <w:rPr>
@@ -7931,7 +8059,7 @@
           <w:ilvl w:val="0"/>
           <w:numId w:val="26"/>
         </w:numPr>
-        <w:spacing w:line="240" w:lineRule="auto"/>
+        <w:spacing w:line="360" w:lineRule="auto"/>
         <w:ind w:left="0" w:firstLine="709"/>
         <w:jc w:val="both"/>
         <w:rPr>
@@ -7958,7 +8086,7 @@
           <w:ilvl w:val="0"/>
           <w:numId w:val="26"/>
         </w:numPr>
-        <w:spacing w:line="240" w:lineRule="auto"/>
+        <w:spacing w:line="360" w:lineRule="auto"/>
         <w:ind w:left="0" w:firstLine="709"/>
         <w:jc w:val="both"/>
         <w:rPr>
@@ -8003,7 +8131,7 @@
           <w:ilvl w:val="0"/>
           <w:numId w:val="26"/>
         </w:numPr>
-        <w:spacing w:line="240" w:lineRule="auto"/>
+        <w:spacing w:line="360" w:lineRule="auto"/>
         <w:ind w:left="0" w:firstLine="709"/>
         <w:jc w:val="both"/>
         <w:rPr>
@@ -8048,7 +8176,7 @@
           <w:ilvl w:val="0"/>
           <w:numId w:val="26"/>
         </w:numPr>
-        <w:spacing w:line="240" w:lineRule="auto"/>
+        <w:spacing w:line="360" w:lineRule="auto"/>
         <w:ind w:left="0" w:firstLine="709"/>
         <w:jc w:val="both"/>
         <w:rPr>
@@ -8075,7 +8203,7 @@
           <w:ilvl w:val="0"/>
           <w:numId w:val="26"/>
         </w:numPr>
-        <w:spacing w:line="240" w:lineRule="auto"/>
+        <w:spacing w:line="360" w:lineRule="auto"/>
         <w:ind w:left="0" w:firstLine="709"/>
         <w:jc w:val="both"/>
         <w:rPr>
@@ -11190,6 +11318,7 @@
     <w:lsdException w:name="HTML Sample" w:semiHidden="1" w:unhideWhenUsed="1"/>
     <w:lsdException w:name="HTML Typewriter" w:semiHidden="1" w:unhideWhenUsed="1"/>
     <w:lsdException w:name="HTML Variable" w:semiHidden="1" w:unhideWhenUsed="1"/>
+    <w:lsdException w:name="Normal Table" w:semiHidden="1" w:unhideWhenUsed="1"/>
     <w:lsdException w:name="annotation subject" w:semiHidden="1" w:unhideWhenUsed="1"/>
     <w:lsdException w:name="No List" w:semiHidden="1" w:unhideWhenUsed="1"/>
     <w:lsdException w:name="Outline List 1" w:semiHidden="1" w:unhideWhenUsed="1"/>
@@ -11236,8 +11365,10 @@
     <w:lsdException w:name="Table Subtle 2" w:semiHidden="1" w:unhideWhenUsed="1"/>
     <w:lsdException w:name="Table Web 1" w:semiHidden="1" w:unhideWhenUsed="1"/>
     <w:lsdException w:name="Table Web 2" w:semiHidden="1" w:unhideWhenUsed="1"/>
+    <w:lsdException w:name="Table Web 3" w:semiHidden="1" w:unhideWhenUsed="1"/>
     <w:lsdException w:name="Balloon Text" w:semiHidden="1" w:unhideWhenUsed="1"/>
     <w:lsdException w:name="Table Grid" w:uiPriority="39"/>
+    <w:lsdException w:name="Table Theme" w:semiHidden="1" w:unhideWhenUsed="1"/>
     <w:lsdException w:name="Placeholder Text" w:semiHidden="1"/>
     <w:lsdException w:name="No Spacing" w:uiPriority="1" w:qFormat="1"/>
     <w:lsdException w:name="Light Shading" w:uiPriority="60"/>
@@ -11915,7 +12046,7 @@
 </file>
 
 <file path=customXml/itemProps1.xml><?xml version="1.0" encoding="utf-8"?>
-<ds:datastoreItem xmlns:ds="http://schemas.openxmlformats.org/officeDocument/2006/customXml" ds:itemID="{BB83338A-7329-44FD-BBDF-199823E76E0B}">
+<ds:datastoreItem xmlns:ds="http://schemas.openxmlformats.org/officeDocument/2006/customXml" ds:itemID="{96C57BFA-CA48-4255-9DBC-5306573C2D7E}">
   <ds:schemaRefs>
     <ds:schemaRef ds:uri="http://schemas.openxmlformats.org/officeDocument/2006/bibliography"/>
   </ds:schemaRefs>

</xml_diff>